<commit_message>
update doc for V02.03.00
update do to current project state
</commit_message>
<xml_diff>
--- a/doc/in_cwave.docx
+++ b/doc/in_cwave.docx
@@ -2705,9 +2705,9 @@
           <w:lang w:eastAsia="ru-RU"/>
         </w:rPr>
         <w:drawing>
-          <wp:inline distT="0" distB="0" distL="0" distR="0" wp14:anchorId="6CC76026" wp14:editId="37C07503">
-            <wp:extent cx="3873600" cy="4006800"/>
-            <wp:effectExtent l="0" t="0" r="0" b="0"/>
+          <wp:inline distT="0" distB="0" distL="0" distR="0" wp14:anchorId="6CC76026" wp14:editId="1E6F9231">
+            <wp:extent cx="3613274" cy="4006800"/>
+            <wp:effectExtent l="0" t="0" r="6350" b="0"/>
             <wp:docPr id="2" name="bugsControl.PNG"/>
             <wp:cNvGraphicFramePr>
               <a:graphicFrameLocks xmlns:a="http://schemas.openxmlformats.org/drawingml/2006/main" noChangeAspect="1"/>
@@ -2734,7 +2734,7 @@
                   <pic:spPr>
                     <a:xfrm>
                       <a:off x="0" y="0"/>
-                      <a:ext cx="3873600" cy="4006800"/>
+                      <a:ext cx="3613274" cy="4006800"/>
                     </a:xfrm>
                     <a:prstGeom prst="rect">
                       <a:avLst/>
@@ -3967,25 +3967,165 @@
         <w:rPr>
           <w:lang w:val="en-US"/>
         </w:rPr>
-        <w:t>The last parameter “Modulation Frequency” defines how plugin calculate the samples of modulation frequency. If you unsure, “Scaled – not exactly, but safe” will be right solution. For more precision information about — see</w:t>
-      </w:r>
-      <w:r>
-        <w:rPr>
-          <w:lang w:val="en-US"/>
-        </w:rPr>
-        <w:t xml:space="preserve"> section 3.1 “</w:t>
-      </w:r>
-      <w:r>
-        <w:rPr>
-          <w:lang w:val="en-US"/>
-        </w:rPr>
-        <w:t>Some essential theory</w:t>
-      </w:r>
-      <w:r>
-        <w:rPr>
-          <w:lang w:val="en-US"/>
-        </w:rPr>
-        <w:t>”.</w:t>
+        <w:t>The next group of parameters — “Track framing”.</w:t>
+      </w:r>
+      <w:r>
+        <w:rPr>
+          <w:lang w:val="en-US"/>
+        </w:rPr>
+        <w:t xml:space="preserve"> The parameters can be used to align source tracks playback length to modulation(s) frequencies period. For example, if all our modulation frequencies are multiples of integer number of hertz (e.g. 4, 2 and 1 Hz), and we set “Audio data align, sec” field to 1, all of the produced tracks can be merged in continuous playback in any order without breaking of</w:t>
+      </w:r>
+      <w:r>
+        <w:rPr>
+          <w:lang w:val="en-US"/>
+        </w:rPr>
+        <w:t xml:space="preserve"> modulation function(s)</w:t>
+      </w:r>
+      <w:r>
+        <w:rPr>
+          <w:lang w:val="en-US"/>
+        </w:rPr>
+        <w:t xml:space="preserve"> p</w:t>
+      </w:r>
+      <w:r>
+        <w:rPr>
+          <w:lang w:val="en-US"/>
+        </w:rPr>
+        <w:t>hase. If you set the field to 4, you can set frequency with discrete 0.25 Hz and so on. Maximum value for the data alignment is 20 sec. Note, that alignment achieve by merging digital silence of corresponding length to the end of the track — this is not always acceptable. S</w:t>
+      </w:r>
+      <w:r>
+        <w:rPr>
+          <w:lang w:val="en-US"/>
+        </w:rPr>
+        <w:t>et this value to zero disable</w:t>
+      </w:r>
+      <w:r>
+        <w:rPr>
+          <w:lang w:val="en-US"/>
+        </w:rPr>
+        <w:t xml:space="preserve"> </w:t>
+      </w:r>
+      <w:r>
+        <w:rPr>
+          <w:lang w:val="en-US"/>
+        </w:rPr>
+        <w:t xml:space="preserve">any track length corrections. </w:t>
+      </w:r>
+      <w:r>
+        <w:rPr>
+          <w:lang w:val="en-US"/>
+        </w:rPr>
+        <w:t>The next two parameters in</w:t>
+      </w:r>
+      <w:r>
+        <w:rPr>
+          <w:lang w:val="en-US"/>
+        </w:rPr>
+        <w:t xml:space="preserve"> the</w:t>
+      </w:r>
+      <w:r>
+        <w:rPr>
+          <w:lang w:val="en-US"/>
+        </w:rPr>
+        <w:t xml:space="preserve"> group</w:t>
+      </w:r>
+      <w:r>
+        <w:rPr>
+          <w:lang w:val="en-US"/>
+        </w:rPr>
+        <w:t xml:space="preserve"> control optional</w:t>
+      </w:r>
+      <w:r>
+        <w:rPr>
+          <w:lang w:val="en-US"/>
+        </w:rPr>
+        <w:t xml:space="preserve"> linear</w:t>
+      </w:r>
+      <w:r>
+        <w:rPr>
+          <w:lang w:val="en-US"/>
+        </w:rPr>
+        <w:t xml:space="preserve"> fade in / fade out operations, which applied to audio data which really read from file (without optional alignment silence). </w:t>
+      </w:r>
+      <w:r>
+        <w:rPr>
+          <w:lang w:val="en-US"/>
+        </w:rPr>
+        <w:t xml:space="preserve">Note, that while data align value set in seconds, fading </w:t>
+      </w:r>
+      <w:r>
+        <w:rPr>
+          <w:lang w:val="en-US"/>
+        </w:rPr>
+        <w:t>lengths</w:t>
+      </w:r>
+      <w:r>
+        <w:rPr>
+          <w:lang w:val="en-US"/>
+        </w:rPr>
+        <w:t xml:space="preserve"> set in milliseconds; maximum value for </w:t>
+      </w:r>
+      <w:r>
+        <w:rPr>
+          <w:lang w:val="en-US"/>
+        </w:rPr>
+        <w:t>each</w:t>
+      </w:r>
+      <w:r>
+        <w:rPr>
+          <w:lang w:val="en-US"/>
+        </w:rPr>
+        <w:t xml:space="preserve"> is 10000 </w:t>
+      </w:r>
+      <w:proofErr w:type="spellStart"/>
+      <w:r>
+        <w:rPr>
+          <w:lang w:val="en-US"/>
+        </w:rPr>
+        <w:t>ms</w:t>
+      </w:r>
+      <w:proofErr w:type="spellEnd"/>
+      <w:r>
+        <w:rPr>
+          <w:lang w:val="en-US"/>
+        </w:rPr>
+        <w:t xml:space="preserve"> (10 sec); if initial track length is less, than summary time of fade in and fade out, the applied fades cut to 1/3 of file length each.</w:t>
+      </w:r>
+      <w:r>
+        <w:rPr>
+          <w:lang w:val="en-US"/>
+        </w:rPr>
+        <w:t xml:space="preserve"> Fading can be useful for the files which beginning and/or ending with significantly audible</w:t>
+      </w:r>
+      <w:r>
+        <w:rPr>
+          <w:lang w:val="en-US"/>
+        </w:rPr>
+        <w:t xml:space="preserve"> sound</w:t>
+      </w:r>
+      <w:r>
+        <w:rPr>
+          <w:lang w:val="en-US"/>
+        </w:rPr>
+        <w:t xml:space="preserve"> level, e.g. cutting from the middle of some long continuous record — especially, if you apply some data align — this can help to eliminate annoying click</w:t>
+      </w:r>
+      <w:r>
+        <w:rPr>
+          <w:lang w:val="en-US"/>
+        </w:rPr>
+        <w:t>s</w:t>
+      </w:r>
+      <w:r>
+        <w:rPr>
+          <w:lang w:val="en-US"/>
+        </w:rPr>
+        <w:t xml:space="preserve"> as well as to avoid </w:t>
+      </w:r>
+      <w:r>
+        <w:rPr>
+          <w:lang w:val="en-US"/>
+        </w:rPr>
+        <w:t>the transition process in analytic signal converter (for WAV/RWAVE files).</w:t>
       </w:r>
     </w:p>
     <w:p>
@@ -3998,73 +4138,19 @@
         <w:rPr>
           <w:lang w:val="en-US"/>
         </w:rPr>
-        <w:t>After finished</w:t>
-      </w:r>
-      <w:r>
-        <w:rPr>
-          <w:lang w:val="en-US"/>
-        </w:rPr>
-        <w:t xml:space="preserve"> press OK, and, if</w:t>
-      </w:r>
-      <w:r>
-        <w:rPr>
-          <w:lang w:val="en-US"/>
-        </w:rPr>
-        <w:t xml:space="preserve"> the</w:t>
-      </w:r>
-      <w:r>
-        <w:rPr>
-          <w:lang w:val="en-US"/>
-        </w:rPr>
-        <w:t xml:space="preserve"> supported file types</w:t>
-      </w:r>
-      <w:r>
-        <w:rPr>
-          <w:lang w:val="en-US"/>
-        </w:rPr>
-        <w:t xml:space="preserve"> changed</w:t>
-      </w:r>
-      <w:r>
-        <w:rPr>
-          <w:lang w:val="en-US"/>
-        </w:rPr>
-        <w:t>, close all setup windows and restart WinAmp. Now</w:t>
-      </w:r>
-      <w:r>
-        <w:rPr>
-          <w:lang w:val="en-US"/>
-        </w:rPr>
-        <w:t>,</w:t>
-      </w:r>
-      <w:r>
-        <w:rPr>
-          <w:lang w:val="en-US"/>
-        </w:rPr>
-        <w:t xml:space="preserve"> you can make some additional setup </w:t>
-      </w:r>
-      <w:r>
-        <w:rPr>
-          <w:lang w:val="en-US"/>
-        </w:rPr>
-        <w:t>of the</w:t>
-      </w:r>
-      <w:r>
-        <w:rPr>
-          <w:lang w:val="en-US"/>
-        </w:rPr>
-        <w:t xml:space="preserve"> player.</w:t>
-      </w:r>
-      <w:r>
-        <w:rPr>
-          <w:lang w:val="en-US"/>
-        </w:rPr>
-        <w:t xml:space="preserve"> Open “Preferences”. In “File Types”</w:t>
-      </w:r>
-      <w:r>
-        <w:rPr>
-          <w:lang w:val="en-US"/>
-        </w:rPr>
-        <w:t>,</w:t>
+        <w:t>Note, that for externally prepared analytic signal</w:t>
+      </w:r>
+      <w:r>
+        <w:rPr>
+          <w:lang w:val="en-US"/>
+        </w:rPr>
+        <w:t xml:space="preserve"> (i.e. for CWAVE files)</w:t>
+      </w:r>
+      <w:r>
+        <w:rPr>
+          <w:lang w:val="en-US"/>
+        </w:rPr>
+        <w:t xml:space="preserve"> our fading</w:t>
       </w:r>
       <w:r>
         <w:rPr>
@@ -4076,49 +4162,38 @@
         <w:rPr>
           <w:lang w:val="en-US"/>
         </w:rPr>
-        <w:t>make sure</w:t>
-      </w:r>
-      <w:r>
-        <w:rPr>
-          <w:lang w:val="en-US"/>
-        </w:rPr>
-        <w:t>, that “CWAVE”</w:t>
-      </w:r>
-      <w:r>
-        <w:rPr>
-          <w:lang w:val="en-US"/>
-        </w:rPr>
-        <w:t xml:space="preserve">, </w:t>
-      </w:r>
-      <w:r>
-        <w:rPr>
-          <w:lang w:val="en-US"/>
-        </w:rPr>
-        <w:t>and</w:t>
-      </w:r>
-      <w:r>
-        <w:rPr>
-          <w:lang w:val="en-US"/>
-        </w:rPr>
-        <w:t xml:space="preserve"> your</w:t>
-      </w:r>
-      <w:r>
-        <w:rPr>
-          <w:lang w:val="en-US"/>
-        </w:rPr>
-        <w:t xml:space="preserve"> selected types (“WAV” and “RWAVE</w:t>
-      </w:r>
-      <w:r>
-        <w:rPr>
-          <w:lang w:val="en-US"/>
-        </w:rPr>
-        <w:t>”)</w:t>
-      </w:r>
-      <w:r>
-        <w:rPr>
-          <w:lang w:val="en-US"/>
-        </w:rPr>
-        <w:t xml:space="preserve"> are</w:t>
+        <w:t xml:space="preserve">(as it perform multiplication to some real-valued function) slightly </w:t>
+      </w:r>
+      <w:r>
+        <w:rPr>
+          <w:lang w:val="en-US"/>
+        </w:rPr>
+        <w:t>distort Hilbert-conj</w:t>
+      </w:r>
+      <w:r>
+        <w:rPr>
+          <w:lang w:val="en-US"/>
+        </w:rPr>
+        <w:t xml:space="preserve">ugation </w:t>
+      </w:r>
+      <w:r>
+        <w:rPr>
+          <w:lang w:val="en-US"/>
+        </w:rPr>
+        <w:t xml:space="preserve">condition. "Slightly" here mean, that the fading function change its values </w:t>
+      </w:r>
+      <w:r>
+        <w:rPr>
+          <w:i/>
+          <w:lang w:val="en-US"/>
+        </w:rPr>
+        <w:t>very</w:t>
+      </w:r>
+      <w:r>
+        <w:rPr>
+          <w:lang w:val="en-US"/>
+        </w:rPr>
+        <w:t xml:space="preserve"> slowly</w:t>
       </w:r>
       <w:r>
         <w:rPr>
@@ -4130,102 +4205,176 @@
         <w:rPr>
           <w:lang w:val="en-US"/>
         </w:rPr>
-        <w:t>supported</w:t>
-      </w:r>
-      <w:r>
-        <w:rPr>
-          <w:lang w:val="en-US"/>
-        </w:rPr>
-        <w:t>. If your audio system support</w:t>
-      </w:r>
-      <w:r>
-        <w:rPr>
-          <w:lang w:val="en-US"/>
-        </w:rPr>
-        <w:t>s</w:t>
-      </w:r>
-      <w:r>
-        <w:rPr>
-          <w:lang w:val="en-US"/>
-        </w:rPr>
-        <w:t xml:space="preserve"> 24-bit sound, in “Playback” set “Allow 24 bits”. Always uncheck “Allow surround”, “Use dither”, “Force Mono”. Turn off all int</w:t>
-      </w:r>
-      <w:r>
-        <w:rPr>
-          <w:lang w:val="en-US"/>
-        </w:rPr>
-        <w:t>ernal sound DSP effects, including</w:t>
-      </w:r>
-      <w:r>
-        <w:rPr>
-          <w:lang w:val="en-US"/>
-        </w:rPr>
-        <w:t xml:space="preserve"> the</w:t>
-      </w:r>
-      <w:r>
-        <w:rPr>
-          <w:lang w:val="en-US"/>
-        </w:rPr>
-        <w:t xml:space="preserve"> equalizer. Check setting of output plugins to prevent uncontrolled sound transformation. We also highly recommend turn</w:t>
-      </w:r>
-      <w:r>
-        <w:rPr>
-          <w:lang w:val="en-US"/>
-        </w:rPr>
-        <w:t>ing</w:t>
-      </w:r>
-      <w:r>
-        <w:rPr>
-          <w:lang w:val="en-US"/>
-        </w:rPr>
-        <w:t xml:space="preserve"> off</w:t>
-      </w:r>
-      <w:r>
-        <w:rPr>
-          <w:lang w:val="en-US"/>
-        </w:rPr>
-        <w:t xml:space="preserve"> the</w:t>
-      </w:r>
-      <w:r>
-        <w:rPr>
-          <w:lang w:val="en-US"/>
-        </w:rPr>
-        <w:t xml:space="preserve"> WinAmp’s option “Always on top” to prevent WinAmp’s windows mesh</w:t>
-      </w:r>
-      <w:r>
-        <w:rPr>
-          <w:lang w:val="en-US"/>
-        </w:rPr>
-        <w:t>ing</w:t>
-      </w:r>
-      <w:r>
-        <w:rPr>
-          <w:lang w:val="en-US"/>
-        </w:rPr>
-        <w:t xml:space="preserve">. Ok, now </w:t>
-      </w:r>
-      <w:r>
-        <w:rPr>
-          <w:lang w:val="en-US"/>
-        </w:rPr>
-        <w:t>you are</w:t>
-      </w:r>
-      <w:r>
-        <w:rPr>
-          <w:lang w:val="en-US"/>
-        </w:rPr>
-        <w:t xml:space="preserve"> ready to work with our plugin.</w:t>
+        <w:t xml:space="preserve">in term of target signal spectrum and we can treat it as "DC". If you doubt </w:t>
+      </w:r>
+      <w:r>
+        <w:rPr>
+          <w:lang w:val="en-US"/>
+        </w:rPr>
+        <w:t>—</w:t>
+      </w:r>
+      <w:r>
+        <w:rPr>
+          <w:lang w:val="en-US"/>
+        </w:rPr>
+        <w:t xml:space="preserve"> just don't</w:t>
+      </w:r>
+      <w:r>
+        <w:rPr>
+          <w:lang w:val="en-US"/>
+        </w:rPr>
+        <w:t xml:space="preserve"> </w:t>
+      </w:r>
+      <w:r>
+        <w:rPr>
+          <w:lang w:val="en-US"/>
+        </w:rPr>
+        <w:t>use faders with .</w:t>
+      </w:r>
+      <w:proofErr w:type="spellStart"/>
+      <w:proofErr w:type="gramStart"/>
+      <w:r>
+        <w:rPr>
+          <w:lang w:val="en-US"/>
+        </w:rPr>
+        <w:t>cwave's</w:t>
+      </w:r>
+      <w:proofErr w:type="spellEnd"/>
+      <w:proofErr w:type="gramEnd"/>
+      <w:r>
+        <w:rPr>
+          <w:lang w:val="en-US"/>
+        </w:rPr>
+        <w:t>.</w:t>
+      </w:r>
+      <w:r>
+        <w:rPr>
+          <w:lang w:val="en-US"/>
+        </w:rPr>
+        <w:t xml:space="preserve"> </w:t>
+      </w:r>
+      <w:r>
+        <w:rPr>
+          <w:lang w:val="en-US"/>
+        </w:rPr>
+        <w:t xml:space="preserve">Please note also, that for real-valued signal our fading works theoretically </w:t>
+      </w:r>
+      <w:r>
+        <w:rPr>
+          <w:lang w:val="en-US"/>
+        </w:rPr>
+        <w:t xml:space="preserve">(almost) </w:t>
+      </w:r>
+      <w:r>
+        <w:rPr>
+          <w:lang w:val="en-US"/>
+        </w:rPr>
+        <w:t>fine.</w:t>
+      </w:r>
+      <w:r>
+        <w:rPr>
+          <w:lang w:val="en-US"/>
+        </w:rPr>
+        <w:t xml:space="preserve"> (</w:t>
+      </w:r>
+      <w:r>
+        <w:rPr>
+          <w:lang w:val="en-US"/>
+        </w:rPr>
+        <w:t xml:space="preserve">There is </w:t>
+      </w:r>
+      <w:bookmarkStart w:id="0" w:name="_GoBack"/>
+      <w:bookmarkEnd w:id="0"/>
+      <w:r>
+        <w:rPr>
+          <w:lang w:val="en-US"/>
+        </w:rPr>
+        <w:t xml:space="preserve">possible another point of view </w:t>
+      </w:r>
+      <w:r>
+        <w:rPr>
+          <w:lang w:val="en-US"/>
+        </w:rPr>
+        <w:t>—</w:t>
+      </w:r>
+      <w:r>
+        <w:rPr>
+          <w:lang w:val="en-US"/>
+        </w:rPr>
+        <w:t xml:space="preserve"> to make fading at final stage of signal</w:t>
+      </w:r>
+      <w:r>
+        <w:rPr>
+          <w:lang w:val="en-US"/>
+        </w:rPr>
+        <w:t xml:space="preserve"> </w:t>
+      </w:r>
+      <w:r>
+        <w:rPr>
+          <w:lang w:val="en-US"/>
+        </w:rPr>
+        <w:t xml:space="preserve">processing </w:t>
+      </w:r>
+      <w:r>
+        <w:rPr>
+          <w:lang w:val="en-US"/>
+        </w:rPr>
+        <w:t>—</w:t>
+      </w:r>
+      <w:r>
+        <w:rPr>
+          <w:lang w:val="en-US"/>
+        </w:rPr>
+        <w:t xml:space="preserve"> when the signal became pure real. But in our project after review all pro</w:t>
+      </w:r>
+      <w:r>
+        <w:rPr>
+          <w:lang w:val="en-US"/>
+        </w:rPr>
+        <w:t xml:space="preserve"> </w:t>
+      </w:r>
+      <w:r>
+        <w:rPr>
+          <w:lang w:val="en-US"/>
+        </w:rPr>
+        <w:t>and contra we decide that fading at input looks preferred.</w:t>
+      </w:r>
+      <w:r>
+        <w:rPr>
+          <w:lang w:val="en-US"/>
+        </w:rPr>
+        <w:t>)</w:t>
       </w:r>
     </w:p>
     <w:p>
       <w:pPr>
-        <w:pStyle w:val="3"/>
-      </w:pPr>
-      <w:r>
-        <w:t xml:space="preserve">2.3 </w:t>
-      </w:r>
-      <w:r>
-        <w:t>Installation and setup in_cwave with XMPlay</w:t>
+        <w:rPr>
+          <w:lang w:val="en-US"/>
+        </w:rPr>
+      </w:pPr>
+      <w:r>
+        <w:rPr>
+          <w:lang w:val="en-US"/>
+        </w:rPr>
+        <w:t>The last parameter “Modulation Frequency” defines how plugin calculate the samples of modulation frequency. If you unsure, “Scaled – not exactly, but safe” will be right solution. For more precision information about — see</w:t>
+      </w:r>
+      <w:r>
+        <w:rPr>
+          <w:lang w:val="en-US"/>
+        </w:rPr>
+        <w:t xml:space="preserve"> section 3.1 “</w:t>
+      </w:r>
+      <w:r>
+        <w:rPr>
+          <w:lang w:val="en-US"/>
+        </w:rPr>
+        <w:t>Some essential theory</w:t>
+      </w:r>
+      <w:r>
+        <w:rPr>
+          <w:lang w:val="en-US"/>
+        </w:rPr>
+        <w:t>”.</w:t>
       </w:r>
     </w:p>
     <w:p>
@@ -4238,31 +4387,13 @@
         <w:rPr>
           <w:lang w:val="en-US"/>
         </w:rPr>
-        <w:t>Refer</w:t>
-      </w:r>
-      <w:r>
-        <w:rPr>
-          <w:lang w:val="en-US"/>
-        </w:rPr>
-        <w:t xml:space="preserve"> carefully </w:t>
-      </w:r>
-      <w:r>
-        <w:rPr>
-          <w:lang w:val="en-US"/>
-        </w:rPr>
-        <w:t>to</w:t>
-      </w:r>
-      <w:r>
-        <w:rPr>
-          <w:lang w:val="en-US"/>
-        </w:rPr>
-        <w:t xml:space="preserve"> WinAmp installation</w:t>
-      </w:r>
-      <w:r>
-        <w:rPr>
-          <w:lang w:val="en-US"/>
-        </w:rPr>
-        <w:t xml:space="preserve"> — the installation key points for XMPlay are rather</w:t>
+        <w:t>After finished</w:t>
+      </w:r>
+      <w:r>
+        <w:rPr>
+          <w:lang w:val="en-US"/>
+        </w:rPr>
+        <w:t xml:space="preserve"> press OK, and, if</w:t>
       </w:r>
       <w:r>
         <w:rPr>
@@ -4274,176 +4405,223 @@
         <w:rPr>
           <w:lang w:val="en-US"/>
         </w:rPr>
-        <w:t xml:space="preserve"> same as for WinAmp</w:t>
-      </w:r>
-      <w:r>
-        <w:rPr>
-          <w:lang w:val="en-US"/>
-        </w:rPr>
-        <w:t>.</w:t>
-      </w:r>
-      <w:r>
-        <w:rPr>
-          <w:lang w:val="en-US"/>
-        </w:rPr>
-        <w:t xml:space="preserve"> So</w:t>
-      </w:r>
-      <w:r>
-        <w:rPr>
-          <w:lang w:val="en-US"/>
-        </w:rPr>
-        <w:t xml:space="preserve"> let’s</w:t>
-      </w:r>
-      <w:r>
-        <w:rPr>
-          <w:lang w:val="en-US"/>
-        </w:rPr>
-        <w:t xml:space="preserve"> take care </w:t>
-      </w:r>
-      <w:r>
-        <w:rPr>
-          <w:lang w:val="en-US"/>
-        </w:rPr>
-        <w:t>on</w:t>
-      </w:r>
-      <w:r>
-        <w:rPr>
-          <w:lang w:val="en-US"/>
-        </w:rPr>
-        <w:t xml:space="preserve"> differences.</w:t>
+        <w:t xml:space="preserve"> supported file types</w:t>
+      </w:r>
+      <w:r>
+        <w:rPr>
+          <w:lang w:val="en-US"/>
+        </w:rPr>
+        <w:t xml:space="preserve"> changed</w:t>
+      </w:r>
+      <w:r>
+        <w:rPr>
+          <w:lang w:val="en-US"/>
+        </w:rPr>
+        <w:t>, close all setup windows and restart WinAmp. Now</w:t>
+      </w:r>
+      <w:r>
+        <w:rPr>
+          <w:lang w:val="en-US"/>
+        </w:rPr>
+        <w:t>,</w:t>
+      </w:r>
+      <w:r>
+        <w:rPr>
+          <w:lang w:val="en-US"/>
+        </w:rPr>
+        <w:t xml:space="preserve"> you can make some additional setup </w:t>
+      </w:r>
+      <w:r>
+        <w:rPr>
+          <w:lang w:val="en-US"/>
+        </w:rPr>
+        <w:t>of the</w:t>
+      </w:r>
+      <w:r>
+        <w:rPr>
+          <w:lang w:val="en-US"/>
+        </w:rPr>
+        <w:t xml:space="preserve"> player.</w:t>
+      </w:r>
+      <w:r>
+        <w:rPr>
+          <w:lang w:val="en-US"/>
+        </w:rPr>
+        <w:t xml:space="preserve"> Open “Preferences”. In “File Types”</w:t>
+      </w:r>
+      <w:r>
+        <w:rPr>
+          <w:lang w:val="en-US"/>
+        </w:rPr>
+        <w:t>,</w:t>
+      </w:r>
+      <w:r>
+        <w:rPr>
+          <w:lang w:val="en-US"/>
+        </w:rPr>
+        <w:t xml:space="preserve"> </w:t>
+      </w:r>
+      <w:r>
+        <w:rPr>
+          <w:lang w:val="en-US"/>
+        </w:rPr>
+        <w:t>make sure</w:t>
+      </w:r>
+      <w:r>
+        <w:rPr>
+          <w:lang w:val="en-US"/>
+        </w:rPr>
+        <w:t>, that “CWAVE”</w:t>
+      </w:r>
+      <w:r>
+        <w:rPr>
+          <w:lang w:val="en-US"/>
+        </w:rPr>
+        <w:t xml:space="preserve">, </w:t>
+      </w:r>
+      <w:r>
+        <w:rPr>
+          <w:lang w:val="en-US"/>
+        </w:rPr>
+        <w:t>and</w:t>
+      </w:r>
+      <w:r>
+        <w:rPr>
+          <w:lang w:val="en-US"/>
+        </w:rPr>
+        <w:t xml:space="preserve"> your</w:t>
+      </w:r>
+      <w:r>
+        <w:rPr>
+          <w:lang w:val="en-US"/>
+        </w:rPr>
+        <w:t xml:space="preserve"> selected types (“WAV” and “RWAVE</w:t>
+      </w:r>
+      <w:r>
+        <w:rPr>
+          <w:lang w:val="en-US"/>
+        </w:rPr>
+        <w:t>”)</w:t>
+      </w:r>
+      <w:r>
+        <w:rPr>
+          <w:lang w:val="en-US"/>
+        </w:rPr>
+        <w:t xml:space="preserve"> are</w:t>
+      </w:r>
+      <w:r>
+        <w:rPr>
+          <w:lang w:val="en-US"/>
+        </w:rPr>
+        <w:t xml:space="preserve"> </w:t>
+      </w:r>
+      <w:r>
+        <w:rPr>
+          <w:lang w:val="en-US"/>
+        </w:rPr>
+        <w:t>supported</w:t>
+      </w:r>
+      <w:r>
+        <w:rPr>
+          <w:lang w:val="en-US"/>
+        </w:rPr>
+        <w:t>. If your audio system support</w:t>
+      </w:r>
+      <w:r>
+        <w:rPr>
+          <w:lang w:val="en-US"/>
+        </w:rPr>
+        <w:t>s</w:t>
+      </w:r>
+      <w:r>
+        <w:rPr>
+          <w:lang w:val="en-US"/>
+        </w:rPr>
+        <w:t xml:space="preserve"> 24-bit sound, in “Playback” set “Allow 24 bits”. Always uncheck “Allow surround”, “Use dither”, “Force Mono”. Turn off all int</w:t>
+      </w:r>
+      <w:r>
+        <w:rPr>
+          <w:lang w:val="en-US"/>
+        </w:rPr>
+        <w:t>ernal sound DSP effects, including</w:t>
+      </w:r>
+      <w:r>
+        <w:rPr>
+          <w:lang w:val="en-US"/>
+        </w:rPr>
+        <w:t xml:space="preserve"> the</w:t>
+      </w:r>
+      <w:r>
+        <w:rPr>
+          <w:lang w:val="en-US"/>
+        </w:rPr>
+        <w:t xml:space="preserve"> equalizer. Check setting of output plugins to prevent uncontrolled </w:t>
+      </w:r>
+      <w:r>
+        <w:rPr>
+          <w:lang w:val="en-US"/>
+        </w:rPr>
+        <w:lastRenderedPageBreak/>
+        <w:t>sound transformation. We also highly recommend turn</w:t>
+      </w:r>
+      <w:r>
+        <w:rPr>
+          <w:lang w:val="en-US"/>
+        </w:rPr>
+        <w:t>ing</w:t>
+      </w:r>
+      <w:r>
+        <w:rPr>
+          <w:lang w:val="en-US"/>
+        </w:rPr>
+        <w:t xml:space="preserve"> off</w:t>
+      </w:r>
+      <w:r>
+        <w:rPr>
+          <w:lang w:val="en-US"/>
+        </w:rPr>
+        <w:t xml:space="preserve"> the</w:t>
+      </w:r>
+      <w:r>
+        <w:rPr>
+          <w:lang w:val="en-US"/>
+        </w:rPr>
+        <w:t xml:space="preserve"> WinAmp’s option “Always on top” to prevent WinAmp’s windows mesh</w:t>
+      </w:r>
+      <w:r>
+        <w:rPr>
+          <w:lang w:val="en-US"/>
+        </w:rPr>
+        <w:t>ing</w:t>
+      </w:r>
+      <w:r>
+        <w:rPr>
+          <w:lang w:val="en-US"/>
+        </w:rPr>
+        <w:t xml:space="preserve">. Ok, now </w:t>
+      </w:r>
+      <w:r>
+        <w:rPr>
+          <w:lang w:val="en-US"/>
+        </w:rPr>
+        <w:t>you are</w:t>
+      </w:r>
+      <w:r>
+        <w:rPr>
+          <w:lang w:val="en-US"/>
+        </w:rPr>
+        <w:t xml:space="preserve"> ready to work with our plugin.</w:t>
       </w:r>
     </w:p>
     <w:p>
       <w:pPr>
-        <w:rPr>
-          <w:lang w:val="en-US"/>
-        </w:rPr>
-      </w:pPr>
-      <w:r>
-        <w:rPr>
-          <w:lang w:val="en-US"/>
-        </w:rPr>
-        <w:t>To install</w:t>
-      </w:r>
-      <w:r>
-        <w:rPr>
-          <w:lang w:val="en-US"/>
-        </w:rPr>
-        <w:t>, place</w:t>
-      </w:r>
-      <w:r>
-        <w:rPr>
-          <w:lang w:val="en-US"/>
-        </w:rPr>
-        <w:t xml:space="preserve"> in_cwave.dll into</w:t>
-      </w:r>
-      <w:r>
-        <w:rPr>
-          <w:lang w:val="en-US"/>
-        </w:rPr>
-        <w:t xml:space="preserve"> the</w:t>
-      </w:r>
-      <w:r>
-        <w:rPr>
-          <w:lang w:val="en-US"/>
-        </w:rPr>
-        <w:t xml:space="preserve"> folder </w:t>
-      </w:r>
-      <w:r>
-        <w:rPr>
-          <w:lang w:val="en-US"/>
-        </w:rPr>
-        <w:t>used to</w:t>
-      </w:r>
-      <w:r>
-        <w:rPr>
-          <w:lang w:val="en-US"/>
-        </w:rPr>
-        <w:t xml:space="preserve"> install / unpack XMPlay (</w:t>
-      </w:r>
-      <w:r>
-        <w:rPr>
-          <w:lang w:val="en-US"/>
-        </w:rPr>
-        <w:t>there are no</w:t>
-      </w:r>
-      <w:r>
-        <w:rPr>
-          <w:lang w:val="en-US"/>
-        </w:rPr>
-        <w:t xml:space="preserve"> separate subfolders for plugins</w:t>
-      </w:r>
-      <w:r>
-        <w:rPr>
-          <w:lang w:val="en-US"/>
-        </w:rPr>
-        <w:t xml:space="preserve"> here</w:t>
-      </w:r>
-      <w:r>
-        <w:rPr>
-          <w:lang w:val="en-US"/>
-        </w:rPr>
-        <w:t>). Run XMPlay. Open “Options and stuff” window.</w:t>
-      </w:r>
-      <w:r>
-        <w:rPr>
-          <w:lang w:val="en-US"/>
-        </w:rPr>
-        <w:t xml:space="preserve"> Find “Plugins” / “Input”. In</w:t>
-      </w:r>
-      <w:r>
-        <w:rPr>
-          <w:lang w:val="en-US"/>
-        </w:rPr>
-        <w:t xml:space="preserve"> the</w:t>
-      </w:r>
-      <w:r>
-        <w:rPr>
-          <w:lang w:val="en-US"/>
-        </w:rPr>
-        <w:t xml:space="preserve"> list “Input and archive plugins” find record “Winamp</w:t>
-      </w:r>
-      <w:r>
-        <w:rPr>
-          <w:lang w:val="en-US"/>
-        </w:rPr>
-        <w:t xml:space="preserve"> </w:t>
-      </w:r>
-      <w:r>
-        <w:rPr>
-          <w:lang w:val="en-US"/>
-        </w:rPr>
-        <w:t>[in_cwave.dll] CWAVE/WAV (“RWAVE”) Decoder/Modulator…”</w:t>
-      </w:r>
-      <w:r>
-        <w:rPr>
-          <w:lang w:val="en-US"/>
-        </w:rPr>
-        <w:t>.</w:t>
-      </w:r>
-      <w:r>
-        <w:rPr>
-          <w:lang w:val="en-US"/>
-        </w:rPr>
-        <w:t xml:space="preserve"> If no</w:t>
-      </w:r>
-      <w:r>
-        <w:rPr>
-          <w:lang w:val="en-US"/>
-        </w:rPr>
-        <w:t>ne,</w:t>
-      </w:r>
-      <w:r>
-        <w:rPr>
-          <w:lang w:val="en-US"/>
-        </w:rPr>
-        <w:t xml:space="preserve"> something goes wrong. Check “About”.</w:t>
-      </w:r>
-      <w:r>
-        <w:rPr>
-          <w:lang w:val="en-US"/>
-        </w:rPr>
-        <w:t xml:space="preserve"> Press “Config”.</w:t>
+        <w:pStyle w:val="3"/>
+      </w:pPr>
+      <w:r>
+        <w:t xml:space="preserve">2.3 </w:t>
+      </w:r>
+      <w:r>
+        <w:t>Installation and setup in_cwave with XMPlay</w:t>
       </w:r>
     </w:p>
     <w:p>
@@ -4456,79 +4634,31 @@
         <w:rPr>
           <w:lang w:val="en-US"/>
         </w:rPr>
-        <w:t>The most</w:t>
-      </w:r>
-      <w:r>
-        <w:rPr>
-          <w:lang w:val="en-US"/>
-        </w:rPr>
-        <w:t xml:space="preserve"> significant difference from WinAmp related to the embedded XMPlay mechanism to identify “well-known” audio files by format, not by</w:t>
-      </w:r>
-      <w:r>
-        <w:rPr>
-          <w:lang w:val="en-US"/>
-        </w:rPr>
-        <w:t xml:space="preserve"> file</w:t>
-      </w:r>
-      <w:r>
-        <w:rPr>
-          <w:lang w:val="en-US"/>
-        </w:rPr>
-        <w:t xml:space="preserve">name extension. To make long story shorter, there are only two variants: to refuse WAV support in in_cwave </w:t>
-      </w:r>
-      <w:r>
-        <w:rPr>
-          <w:lang w:val="en-US"/>
-        </w:rPr>
-        <w:t>completely</w:t>
-      </w:r>
-      <w:r>
-        <w:rPr>
-          <w:lang w:val="en-US"/>
-        </w:rPr>
-        <w:t xml:space="preserve"> or</w:t>
-      </w:r>
-      <w:r>
-        <w:rPr>
-          <w:lang w:val="en-US"/>
-        </w:rPr>
-        <w:t xml:space="preserve"> to</w:t>
-      </w:r>
-      <w:r>
-        <w:rPr>
-          <w:lang w:val="en-US"/>
-        </w:rPr>
-        <w:t xml:space="preserve"> </w:t>
-      </w:r>
-      <w:r>
-        <w:rPr>
-          <w:lang w:val="en-US"/>
-        </w:rPr>
-        <w:t xml:space="preserve">set only one file type to support WAV or </w:t>
-      </w:r>
-      <w:r>
-        <w:rPr>
-          <w:lang w:val="en-US"/>
-        </w:rPr>
-        <w:t>its</w:t>
-      </w:r>
-      <w:r>
-        <w:rPr>
-          <w:lang w:val="en-US"/>
-        </w:rPr>
-        <w:t xml:space="preserve"> alias RWAVE. We recommend using WAV. </w:t>
-      </w:r>
-      <w:r>
-        <w:rPr>
-          <w:lang w:val="en-US"/>
-        </w:rPr>
-        <w:t>After checking</w:t>
-      </w:r>
-      <w:r>
-        <w:rPr>
-          <w:lang w:val="en-US"/>
-        </w:rPr>
-        <w:t xml:space="preserve"> the “WAV” extension in in_cwave “Bugs Control”, close all setup windows and restart XMPlay. Open again “Options and stuff” / “Plugins” / “Input”, select “Winamp [in_cwave.dll]…”. Check, that in</w:t>
+        <w:t>Refer</w:t>
+      </w:r>
+      <w:r>
+        <w:rPr>
+          <w:lang w:val="en-US"/>
+        </w:rPr>
+        <w:t xml:space="preserve"> carefully </w:t>
+      </w:r>
+      <w:r>
+        <w:rPr>
+          <w:lang w:val="en-US"/>
+        </w:rPr>
+        <w:t>to</w:t>
+      </w:r>
+      <w:r>
+        <w:rPr>
+          <w:lang w:val="en-US"/>
+        </w:rPr>
+        <w:t xml:space="preserve"> WinAmp installation</w:t>
+      </w:r>
+      <w:r>
+        <w:rPr>
+          <w:lang w:val="en-US"/>
+        </w:rPr>
+        <w:t xml:space="preserve"> — the installation key points for XMPlay are rather</w:t>
       </w:r>
       <w:r>
         <w:rPr>
@@ -4540,147 +4670,43 @@
         <w:rPr>
           <w:lang w:val="en-US"/>
         </w:rPr>
-        <w:t xml:space="preserve"> list “Supported file types” </w:t>
-      </w:r>
-      <w:r>
-        <w:rPr>
-          <w:lang w:val="en-US"/>
-        </w:rPr>
-        <w:t xml:space="preserve">the </w:t>
-      </w:r>
-      <w:r>
-        <w:rPr>
-          <w:lang w:val="en-US"/>
-        </w:rPr>
-        <w:t>“cwave” and “wav”</w:t>
-      </w:r>
-      <w:r>
-        <w:rPr>
-          <w:lang w:val="en-US"/>
-        </w:rPr>
-        <w:t xml:space="preserve"> records are present</w:t>
-      </w:r>
-      <w:r>
-        <w:rPr>
-          <w:lang w:val="en-US"/>
-        </w:rPr>
-        <w:t>. Switch to the field “Priority file types” and type “wav” in it. (Of course, you can use “rwave” type</w:t>
-      </w:r>
-      <w:r>
-        <w:rPr>
-          <w:lang w:val="en-US"/>
-        </w:rPr>
-        <w:t xml:space="preserve"> </w:t>
-      </w:r>
-      <w:r>
-        <w:rPr>
-          <w:lang w:val="en-US"/>
-        </w:rPr>
-        <w:t xml:space="preserve">instead of “wav”; in this </w:t>
-      </w:r>
-      <w:r>
-        <w:rPr>
-          <w:lang w:val="en-US"/>
-        </w:rPr>
-        <w:t>case,</w:t>
-      </w:r>
-      <w:r>
-        <w:rPr>
-          <w:lang w:val="en-US"/>
-        </w:rPr>
-        <w:t xml:space="preserve"> you also must set “rwave” as priority file</w:t>
-      </w:r>
-      <w:r>
-        <w:rPr>
-          <w:lang w:val="en-US"/>
-        </w:rPr>
-        <w:t xml:space="preserve"> </w:t>
-      </w:r>
-      <w:r>
-        <w:rPr>
-          <w:lang w:val="en-US"/>
-        </w:rPr>
-        <w:t>type.</w:t>
-      </w:r>
-      <w:r>
-        <w:rPr>
-          <w:lang w:val="en-US"/>
-        </w:rPr>
-        <w:t xml:space="preserve"> Also, you can try to set both, but this configuration work</w:t>
-      </w:r>
-      <w:r>
-        <w:rPr>
-          <w:lang w:val="en-US"/>
-        </w:rPr>
-        <w:t>s</w:t>
-      </w:r>
-      <w:r>
-        <w:rPr>
-          <w:lang w:val="en-US"/>
-        </w:rPr>
-        <w:t xml:space="preserve"> </w:t>
-      </w:r>
-      <w:r>
-        <w:rPr>
-          <w:lang w:val="en-US"/>
-        </w:rPr>
-        <w:t>in</w:t>
-      </w:r>
-      <w:r>
-        <w:rPr>
-          <w:lang w:val="en-US"/>
-        </w:rPr>
-        <w:t xml:space="preserve"> unpredictable manner — usually XMPlay </w:t>
-      </w:r>
-      <w:r>
-        <w:rPr>
-          <w:lang w:val="en-US"/>
-        </w:rPr>
-        <w:t>plays</w:t>
-      </w:r>
-      <w:r>
-        <w:rPr>
-          <w:lang w:val="en-US"/>
-        </w:rPr>
-        <w:t xml:space="preserve"> via its own internal plugin</w:t>
-      </w:r>
-      <w:r>
-        <w:rPr>
-          <w:lang w:val="en-US"/>
-        </w:rPr>
-        <w:t>,</w:t>
-      </w:r>
-      <w:r>
-        <w:rPr>
-          <w:lang w:val="en-US"/>
-        </w:rPr>
-        <w:t xml:space="preserve"> while showing in_cwave window in</w:t>
-      </w:r>
-      <w:r>
-        <w:rPr>
-          <w:lang w:val="en-US"/>
-        </w:rPr>
-        <w:t xml:space="preserve"> “Plugin track info”.)</w:t>
-      </w:r>
-      <w:r>
-        <w:rPr>
-          <w:lang w:val="en-US"/>
-        </w:rPr>
-        <w:t xml:space="preserve"> On some cases, the possible problems can be eliminated by refusing from “</w:t>
-      </w:r>
-      <w:proofErr w:type="spellStart"/>
-      <w:r>
-        <w:rPr>
-          <w:lang w:val="en-US"/>
-        </w:rPr>
-        <w:t>rwave</w:t>
-      </w:r>
-      <w:proofErr w:type="spellEnd"/>
-      <w:r>
-        <w:rPr>
-          <w:lang w:val="en-US"/>
-        </w:rPr>
-        <w:t>” type — use only “wav” instead.</w:t>
+        <w:t xml:space="preserve"> same as for WinAmp</w:t>
+      </w:r>
+      <w:r>
+        <w:rPr>
+          <w:lang w:val="en-US"/>
+        </w:rPr>
+        <w:t>.</w:t>
+      </w:r>
+      <w:r>
+        <w:rPr>
+          <w:lang w:val="en-US"/>
+        </w:rPr>
+        <w:t xml:space="preserve"> So</w:t>
+      </w:r>
+      <w:r>
+        <w:rPr>
+          <w:lang w:val="en-US"/>
+        </w:rPr>
+        <w:t xml:space="preserve"> let’s</w:t>
+      </w:r>
+      <w:r>
+        <w:rPr>
+          <w:lang w:val="en-US"/>
+        </w:rPr>
+        <w:t xml:space="preserve"> take care </w:t>
+      </w:r>
+      <w:r>
+        <w:rPr>
+          <w:lang w:val="en-US"/>
+        </w:rPr>
+        <w:t>on</w:t>
+      </w:r>
+      <w:r>
+        <w:rPr>
+          <w:lang w:val="en-US"/>
+        </w:rPr>
+        <w:t xml:space="preserve"> differences.</w:t>
       </w:r>
     </w:p>
     <w:p>
@@ -4693,7 +4719,376 @@
         <w:rPr>
           <w:lang w:val="en-US"/>
         </w:rPr>
-        <w:lastRenderedPageBreak/>
+        <w:t>To install</w:t>
+      </w:r>
+      <w:r>
+        <w:rPr>
+          <w:lang w:val="en-US"/>
+        </w:rPr>
+        <w:t>, place</w:t>
+      </w:r>
+      <w:r>
+        <w:rPr>
+          <w:lang w:val="en-US"/>
+        </w:rPr>
+        <w:t xml:space="preserve"> in_cwave.dll into</w:t>
+      </w:r>
+      <w:r>
+        <w:rPr>
+          <w:lang w:val="en-US"/>
+        </w:rPr>
+        <w:t xml:space="preserve"> the</w:t>
+      </w:r>
+      <w:r>
+        <w:rPr>
+          <w:lang w:val="en-US"/>
+        </w:rPr>
+        <w:t xml:space="preserve"> folder </w:t>
+      </w:r>
+      <w:r>
+        <w:rPr>
+          <w:lang w:val="en-US"/>
+        </w:rPr>
+        <w:t>used to</w:t>
+      </w:r>
+      <w:r>
+        <w:rPr>
+          <w:lang w:val="en-US"/>
+        </w:rPr>
+        <w:t xml:space="preserve"> install / unpack XMPlay (</w:t>
+      </w:r>
+      <w:r>
+        <w:rPr>
+          <w:lang w:val="en-US"/>
+        </w:rPr>
+        <w:t>there are no</w:t>
+      </w:r>
+      <w:r>
+        <w:rPr>
+          <w:lang w:val="en-US"/>
+        </w:rPr>
+        <w:t xml:space="preserve"> separate subfolders for plugins</w:t>
+      </w:r>
+      <w:r>
+        <w:rPr>
+          <w:lang w:val="en-US"/>
+        </w:rPr>
+        <w:t xml:space="preserve"> here</w:t>
+      </w:r>
+      <w:r>
+        <w:rPr>
+          <w:lang w:val="en-US"/>
+        </w:rPr>
+        <w:t>). Run XMPlay. Open “Options and stuff” window.</w:t>
+      </w:r>
+      <w:r>
+        <w:rPr>
+          <w:lang w:val="en-US"/>
+        </w:rPr>
+        <w:t xml:space="preserve"> Find “Plugins” / “Input”. In</w:t>
+      </w:r>
+      <w:r>
+        <w:rPr>
+          <w:lang w:val="en-US"/>
+        </w:rPr>
+        <w:t xml:space="preserve"> the</w:t>
+      </w:r>
+      <w:r>
+        <w:rPr>
+          <w:lang w:val="en-US"/>
+        </w:rPr>
+        <w:t xml:space="preserve"> list “Input and archive plugins” find record “Winamp</w:t>
+      </w:r>
+      <w:r>
+        <w:rPr>
+          <w:lang w:val="en-US"/>
+        </w:rPr>
+        <w:t xml:space="preserve"> </w:t>
+      </w:r>
+      <w:r>
+        <w:rPr>
+          <w:lang w:val="en-US"/>
+        </w:rPr>
+        <w:t>[in_cwave.dll] CWAVE/WAV (“RWAVE”) Decoder/Modulator…”</w:t>
+      </w:r>
+      <w:r>
+        <w:rPr>
+          <w:lang w:val="en-US"/>
+        </w:rPr>
+        <w:t>.</w:t>
+      </w:r>
+      <w:r>
+        <w:rPr>
+          <w:lang w:val="en-US"/>
+        </w:rPr>
+        <w:t xml:space="preserve"> If no</w:t>
+      </w:r>
+      <w:r>
+        <w:rPr>
+          <w:lang w:val="en-US"/>
+        </w:rPr>
+        <w:t>ne,</w:t>
+      </w:r>
+      <w:r>
+        <w:rPr>
+          <w:lang w:val="en-US"/>
+        </w:rPr>
+        <w:t xml:space="preserve"> something goes wrong. Check “About”.</w:t>
+      </w:r>
+      <w:r>
+        <w:rPr>
+          <w:lang w:val="en-US"/>
+        </w:rPr>
+        <w:t xml:space="preserve"> Press “Config”.</w:t>
+      </w:r>
+    </w:p>
+    <w:p>
+      <w:pPr>
+        <w:rPr>
+          <w:lang w:val="en-US"/>
+        </w:rPr>
+      </w:pPr>
+      <w:r>
+        <w:rPr>
+          <w:lang w:val="en-US"/>
+        </w:rPr>
+        <w:t>The most</w:t>
+      </w:r>
+      <w:r>
+        <w:rPr>
+          <w:lang w:val="en-US"/>
+        </w:rPr>
+        <w:t xml:space="preserve"> significant difference from WinAmp related to the embedded XMPlay mechanism to identify “well-known” audio files by format, not by</w:t>
+      </w:r>
+      <w:r>
+        <w:rPr>
+          <w:lang w:val="en-US"/>
+        </w:rPr>
+        <w:t xml:space="preserve"> file</w:t>
+      </w:r>
+      <w:r>
+        <w:rPr>
+          <w:lang w:val="en-US"/>
+        </w:rPr>
+        <w:t xml:space="preserve">name extension. To make long story shorter, there are only two variants: to refuse WAV support in in_cwave </w:t>
+      </w:r>
+      <w:r>
+        <w:rPr>
+          <w:lang w:val="en-US"/>
+        </w:rPr>
+        <w:t>completely</w:t>
+      </w:r>
+      <w:r>
+        <w:rPr>
+          <w:lang w:val="en-US"/>
+        </w:rPr>
+        <w:t xml:space="preserve"> or</w:t>
+      </w:r>
+      <w:r>
+        <w:rPr>
+          <w:lang w:val="en-US"/>
+        </w:rPr>
+        <w:t xml:space="preserve"> to</w:t>
+      </w:r>
+      <w:r>
+        <w:rPr>
+          <w:lang w:val="en-US"/>
+        </w:rPr>
+        <w:t xml:space="preserve"> </w:t>
+      </w:r>
+      <w:r>
+        <w:rPr>
+          <w:lang w:val="en-US"/>
+        </w:rPr>
+        <w:t xml:space="preserve">set only one file type to support WAV or </w:t>
+      </w:r>
+      <w:r>
+        <w:rPr>
+          <w:lang w:val="en-US"/>
+        </w:rPr>
+        <w:t>its</w:t>
+      </w:r>
+      <w:r>
+        <w:rPr>
+          <w:lang w:val="en-US"/>
+        </w:rPr>
+        <w:t xml:space="preserve"> alias RWAVE. We recommend using WAV. </w:t>
+      </w:r>
+      <w:r>
+        <w:rPr>
+          <w:lang w:val="en-US"/>
+        </w:rPr>
+        <w:t>After checking</w:t>
+      </w:r>
+      <w:r>
+        <w:rPr>
+          <w:lang w:val="en-US"/>
+        </w:rPr>
+        <w:t xml:space="preserve"> the “WAV” extension in in_cwave “Bugs Control”, close all setup windows and restart XMPlay. Open again “Options and stuff” / “Plugins” / “Input”, select “Winamp [in_cwave.dll]…”. Check, that in</w:t>
+      </w:r>
+      <w:r>
+        <w:rPr>
+          <w:lang w:val="en-US"/>
+        </w:rPr>
+        <w:t xml:space="preserve"> the</w:t>
+      </w:r>
+      <w:r>
+        <w:rPr>
+          <w:lang w:val="en-US"/>
+        </w:rPr>
+        <w:t xml:space="preserve"> list “Supported file types” </w:t>
+      </w:r>
+      <w:r>
+        <w:rPr>
+          <w:lang w:val="en-US"/>
+        </w:rPr>
+        <w:t xml:space="preserve">the </w:t>
+      </w:r>
+      <w:r>
+        <w:rPr>
+          <w:lang w:val="en-US"/>
+        </w:rPr>
+        <w:t>“cwave” and “wav”</w:t>
+      </w:r>
+      <w:r>
+        <w:rPr>
+          <w:lang w:val="en-US"/>
+        </w:rPr>
+        <w:t xml:space="preserve"> records are present</w:t>
+      </w:r>
+      <w:r>
+        <w:rPr>
+          <w:lang w:val="en-US"/>
+        </w:rPr>
+        <w:t>. Switch to the field “Priority file types” and type “wav” in it. (Of course, you can use “rwave” type</w:t>
+      </w:r>
+      <w:r>
+        <w:rPr>
+          <w:lang w:val="en-US"/>
+        </w:rPr>
+        <w:t xml:space="preserve"> </w:t>
+      </w:r>
+      <w:r>
+        <w:rPr>
+          <w:lang w:val="en-US"/>
+        </w:rPr>
+        <w:t xml:space="preserve">instead of “wav”; in this </w:t>
+      </w:r>
+      <w:r>
+        <w:rPr>
+          <w:lang w:val="en-US"/>
+        </w:rPr>
+        <w:t>case,</w:t>
+      </w:r>
+      <w:r>
+        <w:rPr>
+          <w:lang w:val="en-US"/>
+        </w:rPr>
+        <w:t xml:space="preserve"> you also must set “rwave” as priority file</w:t>
+      </w:r>
+      <w:r>
+        <w:rPr>
+          <w:lang w:val="en-US"/>
+        </w:rPr>
+        <w:t xml:space="preserve"> </w:t>
+      </w:r>
+      <w:r>
+        <w:rPr>
+          <w:lang w:val="en-US"/>
+        </w:rPr>
+        <w:t>type.</w:t>
+      </w:r>
+      <w:r>
+        <w:rPr>
+          <w:lang w:val="en-US"/>
+        </w:rPr>
+        <w:t xml:space="preserve"> Also, you can try to set both, but this configuration work</w:t>
+      </w:r>
+      <w:r>
+        <w:rPr>
+          <w:lang w:val="en-US"/>
+        </w:rPr>
+        <w:t>s</w:t>
+      </w:r>
+      <w:r>
+        <w:rPr>
+          <w:lang w:val="en-US"/>
+        </w:rPr>
+        <w:t xml:space="preserve"> </w:t>
+      </w:r>
+      <w:r>
+        <w:rPr>
+          <w:lang w:val="en-US"/>
+        </w:rPr>
+        <w:t>in</w:t>
+      </w:r>
+      <w:r>
+        <w:rPr>
+          <w:lang w:val="en-US"/>
+        </w:rPr>
+        <w:t xml:space="preserve"> unpredictable manner — usually XMPlay </w:t>
+      </w:r>
+      <w:r>
+        <w:rPr>
+          <w:lang w:val="en-US"/>
+        </w:rPr>
+        <w:t>plays</w:t>
+      </w:r>
+      <w:r>
+        <w:rPr>
+          <w:lang w:val="en-US"/>
+        </w:rPr>
+        <w:t xml:space="preserve"> via its own internal plugin</w:t>
+      </w:r>
+      <w:r>
+        <w:rPr>
+          <w:lang w:val="en-US"/>
+        </w:rPr>
+        <w:t>,</w:t>
+      </w:r>
+      <w:r>
+        <w:rPr>
+          <w:lang w:val="en-US"/>
+        </w:rPr>
+        <w:t xml:space="preserve"> while showing in_cwave window in</w:t>
+      </w:r>
+      <w:r>
+        <w:rPr>
+          <w:lang w:val="en-US"/>
+        </w:rPr>
+        <w:t xml:space="preserve"> “Plugin track info”.)</w:t>
+      </w:r>
+      <w:r>
+        <w:rPr>
+          <w:lang w:val="en-US"/>
+        </w:rPr>
+        <w:t xml:space="preserve"> On some cases, the possible problems can be eliminated by refusing from “</w:t>
+      </w:r>
+      <w:proofErr w:type="spellStart"/>
+      <w:r>
+        <w:rPr>
+          <w:lang w:val="en-US"/>
+        </w:rPr>
+        <w:t>rwave</w:t>
+      </w:r>
+      <w:proofErr w:type="spellEnd"/>
+      <w:r>
+        <w:rPr>
+          <w:lang w:val="en-US"/>
+        </w:rPr>
+        <w:t>” type — use only “wav” instead.</w:t>
+      </w:r>
+    </w:p>
+    <w:p>
+      <w:pPr>
+        <w:rPr>
+          <w:lang w:val="en-US"/>
+        </w:rPr>
+      </w:pPr>
+      <w:r>
+        <w:rPr>
+          <w:lang w:val="en-US"/>
+        </w:rPr>
         <w:t>Restart player to make sure that changes</w:t>
       </w:r>
       <w:r>
@@ -7657,9 +8052,9 @@
               </wp:inline>
             </w:drawing>
           </mc:Choice>
-          <mc:Fallback xmlns:cx="http://schemas.microsoft.com/office/drawing/2014/chartex" xmlns:cx1="http://schemas.microsoft.com/office/drawing/2015/9/8/chartex" xmlns:cx2="http://schemas.microsoft.com/office/drawing/2015/10/21/chartex" xmlns:cx3="http://schemas.microsoft.com/office/drawing/2016/5/9/chartex" xmlns:cx4="http://schemas.microsoft.com/office/drawing/2016/5/10/chartex" xmlns:cx5="http://schemas.microsoft.com/office/drawing/2016/5/11/chartex" xmlns:cx6="http://schemas.microsoft.com/office/drawing/2016/5/12/chartex" xmlns:cx7="http://schemas.microsoft.com/office/drawing/2016/5/13/chartex" xmlns:cx8="http://schemas.microsoft.com/office/drawing/2016/5/14/chartex" xmlns:aink="http://schemas.microsoft.com/office/drawing/2016/ink" xmlns:am3d="http://schemas.microsoft.com/office/drawing/2017/model3d" xmlns:w15="http://schemas.microsoft.com/office/word/2012/wordml" xmlns:w16cex="http://schemas.microsoft.com/office/word/2018/wordml/cex" xmlns:w16cid="http://schemas.microsoft.com/office/word/2016/wordml/cid" xmlns:w16="http://schemas.microsoft.com/office/word/2018/wordml" xmlns:w16se="http://schemas.microsoft.com/office/word/2015/wordml/symex">
+          <mc:Fallback>
             <w:pict>
-              <v:group w14:anchorId="6D55BA72" id="Полотно 1" o:spid="_x0000_s1026" editas="canvas" style="width:6in;height:370.65pt;mso-position-horizontal-relative:char;mso-position-vertical-relative:line" coordsize="54864,47072" o:gfxdata="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">
+              <v:group id="Полотно 1" o:spid="_x0000_s1026" editas="canvas" style="width:6in;height:370.65pt;mso-position-horizontal-relative:char;mso-position-vertical-relative:line" coordsize="54864,47072" o:gfxdata="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">
                 <v:shapetype id="_x0000_t75" coordsize="21600,21600" o:spt="75" o:preferrelative="t" path="m@4@5l@4@11@9@11@9@5xe" filled="f" stroked="f">
                   <v:stroke joinstyle="miter"/>
                   <v:formulas>
@@ -7683,12 +8078,12 @@
                   <v:fill o:detectmouseclick="t"/>
                   <v:path o:connecttype="none"/>
                 </v:shape>
-                <v:group id="Группа 4" o:spid="_x0000_s1028" style="position:absolute;left:2410;top:1122;width:50102;height:45404" coordorigin="2410,1122" coordsize="50101,45404" o:gfxdata="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">
+                <v:group id="Группа 4" o:spid="_x0000_s1028" style="position:absolute;left:2410;top:1122;width:50102;height:45404" coordorigin="2410,1122" coordsize="50101,45404" o:gfxdata="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">
                   <v:shapetype id="_x0000_t202" coordsize="21600,21600" o:spt="202" path="m,l,21600r21600,l21600,xe">
                     <v:stroke joinstyle="miter"/>
                     <v:path gradientshapeok="t" o:connecttype="rect"/>
                   </v:shapetype>
-                  <v:shape id="Поле 19" o:spid="_x0000_s1029" type="#_x0000_t202" style="position:absolute;left:2537;top:43632;width:49975;height:2894;visibility:visible;mso-wrap-style:square;v-text-anchor:top" o:gfxdata="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" fillcolor="white [3201]" stroked="f" strokeweight=".5pt">
+                  <v:shape id="Поле 19" o:spid="_x0000_s1029" type="#_x0000_t202" style="position:absolute;left:2537;top:43632;width:49975;height:2894;visibility:visible;mso-wrap-style:square;v-text-anchor:top" o:gfxdata="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" fillcolor="white [3201]" stroked="f" strokeweight=".5pt">
                     <v:textbox>
                       <w:txbxContent>
                         <w:p>
@@ -7708,8 +8103,8 @@
                       </w:txbxContent>
                     </v:textbox>
                   </v:shape>
-                  <v:group id="Группа 3" o:spid="_x0000_s1030" style="position:absolute;left:2410;top:1122;width:50102;height:43088" coordorigin="2410,1122" coordsize="50101,43087" o:gfxdata="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">
-                    <v:shape id="Поле 5" o:spid="_x0000_s1031" type="#_x0000_t202" style="position:absolute;left:2468;top:38897;width:3048;height:2762;visibility:visible;mso-wrap-style:none;v-text-anchor:middle" o:gfxdata="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" fillcolor="white [3201]" strokeweight="1pt">
+                  <v:group id="Группа 3" o:spid="_x0000_s1030" style="position:absolute;left:2410;top:1122;width:50102;height:43088" coordorigin="2410,1122" coordsize="50101,43087" o:gfxdata="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">
+                    <v:shape id="Поле 5" o:spid="_x0000_s1031" type="#_x0000_t202" style="position:absolute;left:2468;top:38897;width:3048;height:2762;visibility:visible;mso-wrap-style:none;v-text-anchor:middle" o:gfxdata="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" fillcolor="white [3201]" strokeweight="1pt">
                       <v:textbox>
                         <w:txbxContent>
                           <w:p>
@@ -7728,7 +8123,7 @@
                         </w:txbxContent>
                       </v:textbox>
                     </v:shape>
-                    <v:shape id="Поле 5" o:spid="_x0000_s1032" type="#_x0000_t202" style="position:absolute;left:10252;top:38899;width:2933;height:2763;visibility:visible;mso-wrap-style:none;v-text-anchor:middle" o:gfxdata="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" fillcolor="white [3201]" strokeweight="1pt">
+                    <v:shape id="Поле 5" o:spid="_x0000_s1032" type="#_x0000_t202" style="position:absolute;left:10252;top:38899;width:2933;height:2763;visibility:visible;mso-wrap-style:none;v-text-anchor:middle" o:gfxdata="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" fillcolor="white [3201]" strokeweight="1pt">
                       <v:textbox>
                         <w:txbxContent>
                           <w:p>
@@ -7749,7 +8144,7 @@
                         </w:txbxContent>
                       </v:textbox>
                     </v:shape>
-                    <v:shape id="Поле 5" o:spid="_x0000_s1033" type="#_x0000_t202" style="position:absolute;left:14171;top:38904;width:2857;height:2762;visibility:visible;mso-wrap-style:none;v-text-anchor:middle" o:gfxdata="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" fillcolor="white [3201]" strokeweight="1pt">
+                    <v:shape id="Поле 5" o:spid="_x0000_s1033" type="#_x0000_t202" style="position:absolute;left:14171;top:38904;width:2857;height:2762;visibility:visible;mso-wrap-style:none;v-text-anchor:middle" o:gfxdata="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" fillcolor="white [3201]" strokeweight="1pt">
                       <v:textbox>
                         <w:txbxContent>
                           <w:p>
@@ -7770,7 +8165,7 @@
                         </w:txbxContent>
                       </v:textbox>
                     </v:shape>
-                    <v:shape id="Поле 5" o:spid="_x0000_s1034" type="#_x0000_t202" style="position:absolute;left:18138;top:38904;width:2857;height:2762;visibility:visible;mso-wrap-style:none;v-text-anchor:middle" o:gfxdata="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" fillcolor="white [3201]" strokeweight="1pt">
+                    <v:shape id="Поле 5" o:spid="_x0000_s1034" type="#_x0000_t202" style="position:absolute;left:18138;top:38904;width:2857;height:2762;visibility:visible;mso-wrap-style:none;v-text-anchor:middle" o:gfxdata="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" fillcolor="white [3201]" strokeweight="1pt">
                       <v:textbox>
                         <w:txbxContent>
                           <w:p>
@@ -7791,7 +8186,7 @@
                         </w:txbxContent>
                       </v:textbox>
                     </v:shape>
-                    <v:shape id="Поле 5" o:spid="_x0000_s1035" type="#_x0000_t202" style="position:absolute;left:22105;top:38904;width:2934;height:2762;visibility:visible;mso-wrap-style:none;v-text-anchor:middle" o:gfxdata="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" fillcolor="white [3201]" strokeweight="1pt">
+                    <v:shape id="Поле 5" o:spid="_x0000_s1035" type="#_x0000_t202" style="position:absolute;left:22105;top:38904;width:2934;height:2762;visibility:visible;mso-wrap-style:none;v-text-anchor:middle" o:gfxdata="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" fillcolor="white [3201]" strokeweight="1pt">
                       <v:textbox>
                         <w:txbxContent>
                           <w:p>
@@ -7812,7 +8207,7 @@
                         </w:txbxContent>
                       </v:textbox>
                     </v:shape>
-                    <v:shape id="Поле 5" o:spid="_x0000_s1036" type="#_x0000_t202" style="position:absolute;left:41626;top:38855;width:2928;height:2756;visibility:visible;mso-wrap-style:none;v-text-anchor:middle" o:gfxdata="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" fillcolor="white [3201]" strokeweight="1pt">
+                    <v:shape id="Поле 5" o:spid="_x0000_s1036" type="#_x0000_t202" style="position:absolute;left:41626;top:38855;width:2928;height:2756;visibility:visible;mso-wrap-style:none;v-text-anchor:middle" o:gfxdata="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" fillcolor="white [3201]" strokeweight="1pt">
                       <v:textbox>
                         <w:txbxContent>
                           <w:p>
@@ -7833,7 +8228,7 @@
                         </w:txbxContent>
                       </v:textbox>
                     </v:shape>
-                    <v:shape id="Поле 5" o:spid="_x0000_s1037" type="#_x0000_t202" style="position:absolute;left:45594;top:38855;width:2927;height:2756;visibility:visible;mso-wrap-style:none;v-text-anchor:middle" o:gfxdata="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" fillcolor="white [3201]" strokeweight="1pt">
+                    <v:shape id="Поле 5" o:spid="_x0000_s1037" type="#_x0000_t202" style="position:absolute;left:45594;top:38855;width:2927;height:2756;visibility:visible;mso-wrap-style:none;v-text-anchor:middle" o:gfxdata="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" fillcolor="white [3201]" strokeweight="1pt">
                       <v:textbox>
                         <w:txbxContent>
                           <w:p>
@@ -7854,7 +8249,7 @@
                         </w:txbxContent>
                       </v:textbox>
                     </v:shape>
-                    <v:shape id="Поле 5" o:spid="_x0000_s1038" type="#_x0000_t202" style="position:absolute;left:49731;top:38854;width:2781;height:2756;visibility:visible;mso-wrap-style:none;v-text-anchor:middle" o:gfxdata="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" fillcolor="white [3201]" strokeweight="1pt">
+                    <v:shape id="Поле 5" o:spid="_x0000_s1038" type="#_x0000_t202" style="position:absolute;left:49731;top:38854;width:2781;height:2756;visibility:visible;mso-wrap-style:none;v-text-anchor:middle" o:gfxdata="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" fillcolor="white [3201]" strokeweight="1pt">
                       <v:textbox>
                         <w:txbxContent>
                           <w:p>
@@ -7875,10 +8270,10 @@
                         </w:txbxContent>
                       </v:textbox>
                     </v:shape>
-                    <v:line id="Прямая соединительная линия 16" o:spid="_x0000_s1039" style="position:absolute;visibility:visible;mso-wrap-style:square" from="25869,41316" to="40867,41316" o:connectortype="straight" o:gfxdata="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" strokecolor="black [3213]" strokeweight="1.25pt">
+                    <v:line id="Прямая соединительная линия 16" o:spid="_x0000_s1039" style="position:absolute;visibility:visible;mso-wrap-style:square" from="25869,41316" to="40867,41316" o:connectortype="straight" o:gfxdata="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" strokecolor="black [3213]" strokeweight="1.25pt">
                       <v:stroke dashstyle="dash"/>
                     </v:line>
-                    <v:line id="Прямая соединительная линия 17" o:spid="_x0000_s1040" style="position:absolute;visibility:visible;mso-wrap-style:square" from="25869,39006" to="40861,39006" o:connectortype="straight" o:gfxdata="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" strokecolor="black [3213]" strokeweight="1.25pt">
+                    <v:line id="Прямая соединительная линия 17" o:spid="_x0000_s1040" style="position:absolute;visibility:visible;mso-wrap-style:square" from="25869,39006" to="40861,39006" o:connectortype="straight" o:gfxdata="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" strokecolor="black [3213]" strokeweight="1.25pt">
                       <v:stroke dashstyle="dash"/>
                     </v:line>
                     <v:shapetype id="_x0000_t87" coordsize="21600,21600" o:spt="87" adj="1800,10800" path="m21600,qx10800@0l10800@2qy0@11,10800@3l10800@1qy21600,21600e" filled="f">
@@ -7902,11 +8297,11 @@
                         <v:h position="topLeft,#1" yrange="@9,@10"/>
                       </v:handles>
                     </v:shapetype>
-                    <v:shape id="Левая фигурная скобка 18" o:spid="_x0000_s1041" type="#_x0000_t87" style="position:absolute;left:26477;top:18175;width:2028;height:50042;rotation:-90;visibility:visible;mso-wrap-style:square;v-text-anchor:middle" o:gfxdata="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" adj="210,10782" strokecolor="black [3213]" strokeweight="1pt"/>
-                    <v:rect id="Прямоугольник 20" o:spid="_x0000_s1042" style="position:absolute;left:2468;top:33430;width:49768;height:3146;visibility:visible;mso-wrap-style:square;v-text-anchor:middle" o:gfxdata="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" filled="f" strokecolor="black [3213]" strokeweight="1pt">
+                    <v:shape id="Левая фигурная скобка 18" o:spid="_x0000_s1041" type="#_x0000_t87" style="position:absolute;left:26477;top:18175;width:2028;height:50042;rotation:-90;visibility:visible;mso-wrap-style:square;v-text-anchor:middle" o:gfxdata="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" adj="210,10782" strokecolor="black [3213]" strokeweight="1pt"/>
+                    <v:rect id="Прямоугольник 20" o:spid="_x0000_s1042" style="position:absolute;left:2468;top:33430;width:49768;height:3146;visibility:visible;mso-wrap-style:square;v-text-anchor:middle" o:gfxdata="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" filled="f" strokecolor="black [3213]" strokeweight="1pt">
                       <v:shadow on="t" color="white [3212]" offset="0,4pt"/>
                     </v:rect>
-                    <v:shape id="Поле 22" o:spid="_x0000_s1043" type="#_x0000_t202" style="position:absolute;left:21208;top:33748;width:12097;height:2521;visibility:visible;mso-wrap-style:none;v-text-anchor:top" o:gfxdata="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" fillcolor="white [3201]" stroked="f" strokeweight=".5pt">
+                    <v:shape id="Поле 22" o:spid="_x0000_s1043" type="#_x0000_t202" style="position:absolute;left:21208;top:33748;width:12097;height:2521;visibility:visible;mso-wrap-style:none;v-text-anchor:top" o:gfxdata="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" fillcolor="white [3201]" stroked="f" strokeweight=".5pt">
                       <v:textbox>
                         <w:txbxContent>
                           <w:p>
@@ -7946,26 +8341,26 @@
                         <v:h position="#1,#0" xrange="0,10800" yrange="0,21600"/>
                       </v:handles>
                     </v:shapetype>
-                    <v:shape id="Стрелка вверх 23" o:spid="_x0000_s1044" type="#_x0000_t68" style="position:absolute;left:3679;top:36668;width:810;height:2234;visibility:visible;mso-wrap-style:square;v-text-anchor:middle" o:gfxdata="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" adj="3914" filled="f" strokecolor="black [3213]" strokeweight="1pt"/>
-                    <v:shape id="Умножение 27" o:spid="_x0000_s1045" style="position:absolute;left:14886;top:36866;width:1867;height:1791;visibility:visible;mso-wrap-style:square;v-text-anchor:middle" coordsize="186706,179042" o:gfxdata="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" path="m30269,58198l59415,27804,93353,60349,127291,27804r29146,30394l123774,89521r32663,31323l127291,151238,93353,118693,59415,151238,30269,120844,62932,89521,30269,58198xe" filled="f" strokecolor="black [3213]" strokeweight="1pt">
+                    <v:shape id="Стрелка вверх 23" o:spid="_x0000_s1044" type="#_x0000_t68" style="position:absolute;left:3679;top:36668;width:810;height:2234;visibility:visible;mso-wrap-style:square;v-text-anchor:middle" o:gfxdata="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" adj="3914" filled="f" strokecolor="black [3213]" strokeweight="1pt"/>
+                    <v:shape id="Умножение 27" o:spid="_x0000_s1045" style="position:absolute;left:14886;top:36866;width:1867;height:1791;visibility:visible;mso-wrap-style:square;v-text-anchor:middle" coordsize="186706,179042" o:gfxdata="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" path="m30269,58198l59415,27804,93353,60349,127291,27804r29146,30394l123774,89521r32663,31323l127291,151238,93353,118693,59415,151238,30269,120844,62932,89521,30269,58198xe" filled="f" strokecolor="black [3213]" strokeweight="1pt">
                       <v:path arrowok="t" o:connecttype="custom" o:connectlocs="30269,58198;59415,27804;93353,60349;127291,27804;156437,58198;123774,89521;156437,120844;127291,151238;93353,118693;59415,151238;30269,120844;62932,89521;30269,58198" o:connectangles="0,0,0,0,0,0,0,0,0,0,0,0,0"/>
                     </v:shape>
-                    <v:shape id="Умножение 28" o:spid="_x0000_s1046" style="position:absolute;left:22686;top:36924;width:1866;height:1784;visibility:visible;mso-wrap-style:square;v-text-anchor:middle" coordsize="186690,178435" o:gfxdata="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" path="m30340,58025l59337,27686,93345,60190,127353,27686r28997,30339l123715,89218r32635,31192l127353,150749,93345,118245,59337,150749,30340,120410,62975,89218,30340,58025xe" filled="f" strokecolor="black [3213]" strokeweight="1pt">
+                    <v:shape id="Умножение 28" o:spid="_x0000_s1046" style="position:absolute;left:22686;top:36924;width:1866;height:1784;visibility:visible;mso-wrap-style:square;v-text-anchor:middle" coordsize="186690,178435" o:gfxdata="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" path="m30340,58025l59337,27686,93345,60190,127353,27686r28997,30339l123715,89218r32635,31192l127353,150749,93345,118245,59337,150749,30340,120410,62975,89218,30340,58025xe" filled="f" strokecolor="black [3213]" strokeweight="1pt">
                       <v:path arrowok="t" o:connecttype="custom" o:connectlocs="30340,58025;59337,27686;93345,60190;127353,27686;156350,58025;123715,89218;156350,120410;127353,150749;93345,118245;59337,150749;30340,120410;62975,89218;30340,58025" o:connectangles="0,0,0,0,0,0,0,0,0,0,0,0,0"/>
                     </v:shape>
-                    <v:shape id="Умножение 29" o:spid="_x0000_s1047" style="position:absolute;left:42183;top:36861;width:1867;height:1784;visibility:visible;mso-wrap-style:square;v-text-anchor:middle" coordsize="186690,178435" o:gfxdata="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" path="m30340,58025l59337,27686,93345,60190,127353,27686r28997,30339l123715,89218r32635,31192l127353,150749,93345,118245,59337,150749,30340,120410,62975,89218,30340,58025xe" filled="f" strokecolor="black [3213]" strokeweight="1pt">
+                    <v:shape id="Умножение 29" o:spid="_x0000_s1047" style="position:absolute;left:42183;top:36861;width:1867;height:1784;visibility:visible;mso-wrap-style:square;v-text-anchor:middle" coordsize="186690,178435" o:gfxdata="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" path="m30340,58025l59337,27686,93345,60190,127353,27686r28997,30339l123715,89218r32635,31192l127353,150749,93345,118245,59337,150749,30340,120410,62975,89218,30340,58025xe" filled="f" strokecolor="black [3213]" strokeweight="1pt">
                       <v:path arrowok="t" o:connecttype="custom" o:connectlocs="30340,58025;59337,27686;93345,60190;127353,27686;156350,58025;123715,89218;156350,120410;127353,150749;93345,118245;59337,150749;30340,120410;62975,89218;30340,58025" o:connectangles="0,0,0,0,0,0,0,0,0,0,0,0,0"/>
                     </v:shape>
-                    <v:shape id="Умножение 30" o:spid="_x0000_s1048" style="position:absolute;left:50194;top:36872;width:1866;height:1784;visibility:visible;mso-wrap-style:square;v-text-anchor:middle" coordsize="186690,178435" o:gfxdata="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" path="m30340,58025l59337,27686,93345,60190,127353,27686r28997,30339l123715,89218r32635,31192l127353,150749,93345,118245,59337,150749,30340,120410,62975,89218,30340,58025xe" filled="f" strokecolor="black [3213]" strokeweight="1pt">
+                    <v:shape id="Умножение 30" o:spid="_x0000_s1048" style="position:absolute;left:50194;top:36872;width:1866;height:1784;visibility:visible;mso-wrap-style:square;v-text-anchor:middle" coordsize="186690,178435" o:gfxdata="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" path="m30340,58025l59337,27686,93345,60190,127353,27686r28997,30339l123715,89218r32635,31192l127353,150749,93345,118245,59337,150749,30340,120410,62975,89218,30340,58025xe" filled="f" strokecolor="black [3213]" strokeweight="1pt">
                       <v:path arrowok="t" o:connecttype="custom" o:connectlocs="30340,58025;59337,27686;93345,60190;127353,27686;156350,58025;123715,89218;156350,120410;127353,150749;93345,118245;59337,150749;30340,120410;62975,89218;30340,58025" o:connectangles="0,0,0,0,0,0,0,0,0,0,0,0,0"/>
                     </v:shape>
-                    <v:shape id="Стрелка вверх 31" o:spid="_x0000_s1049" type="#_x0000_t68" style="position:absolute;left:11461;top:36675;width:807;height:2229;visibility:visible;mso-wrap-style:square;v-text-anchor:middle" o:gfxdata="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" adj="3908" filled="f" strokecolor="black [3213]" strokeweight="1pt"/>
-                    <v:shape id="Стрелка вверх 32" o:spid="_x0000_s1050" type="#_x0000_t68" style="position:absolute;left:19251;top:36675;width:806;height:2228;visibility:visible;mso-wrap-style:square;v-text-anchor:middle" o:gfxdata="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" adj="3908" filled="f" strokecolor="black [3213]" strokeweight="1pt"/>
-                    <v:shape id="Стрелка вверх 33" o:spid="_x0000_s1051" type="#_x0000_t68" style="position:absolute;left:46683;top:36626;width:806;height:2229;visibility:visible;mso-wrap-style:square;v-text-anchor:middle" o:gfxdata="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" adj="3908" filled="f" strokecolor="black [3213]" strokeweight="1pt"/>
-                    <v:rect id="Прямоугольник 34" o:spid="_x0000_s1052" style="position:absolute;left:2537;top:27877;width:49765;height:3143;visibility:visible;mso-wrap-style:square;v-text-anchor:middle" o:gfxdata="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" filled="f" strokecolor="black [3213]" strokeweight="1pt">
+                    <v:shape id="Стрелка вверх 31" o:spid="_x0000_s1049" type="#_x0000_t68" style="position:absolute;left:11461;top:36675;width:807;height:2229;visibility:visible;mso-wrap-style:square;v-text-anchor:middle" o:gfxdata="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" adj="3908" filled="f" strokecolor="black [3213]" strokeweight="1pt"/>
+                    <v:shape id="Стрелка вверх 32" o:spid="_x0000_s1050" type="#_x0000_t68" style="position:absolute;left:19251;top:36675;width:806;height:2228;visibility:visible;mso-wrap-style:square;v-text-anchor:middle" o:gfxdata="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" adj="3908" filled="f" strokecolor="black [3213]" strokeweight="1pt"/>
+                    <v:shape id="Стрелка вверх 33" o:spid="_x0000_s1051" type="#_x0000_t68" style="position:absolute;left:46683;top:36626;width:806;height:2229;visibility:visible;mso-wrap-style:square;v-text-anchor:middle" o:gfxdata="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" adj="3908" filled="f" strokecolor="black [3213]" strokeweight="1pt"/>
+                    <v:rect id="Прямоугольник 34" o:spid="_x0000_s1052" style="position:absolute;left:2537;top:27877;width:49765;height:3143;visibility:visible;mso-wrap-style:square;v-text-anchor:middle" o:gfxdata="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" filled="f" strokecolor="black [3213]" strokeweight="1pt">
                       <v:shadow on="t" color="white [3212]" offset="0,4pt"/>
                     </v:rect>
-                    <v:shape id="Поле 22" o:spid="_x0000_s1053" type="#_x0000_t202" style="position:absolute;left:17804;top:28202;width:19044;height:2514;visibility:visible;mso-wrap-style:none;v-text-anchor:top" o:gfxdata="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" fillcolor="white [3201]" stroked="f" strokeweight=".5pt">
+                    <v:shape id="Поле 22" o:spid="_x0000_s1053" type="#_x0000_t202" style="position:absolute;left:17804;top:28202;width:19044;height:2514;visibility:visible;mso-wrap-style:none;v-text-anchor:top" o:gfxdata="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" fillcolor="white [3201]" stroked="f" strokeweight=".5pt">
                       <v:textbox>
                         <w:txbxContent>
                           <w:p>
@@ -7989,11 +8384,11 @@
                         </w:txbxContent>
                       </v:textbox>
                     </v:shape>
-                    <v:shape id="Стрелка вверх 36" o:spid="_x0000_s1054" type="#_x0000_t68" style="position:absolute;left:26159;top:31207;width:2274;height:2222;visibility:visible;mso-wrap-style:square;v-text-anchor:middle" o:gfxdata="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" adj="10800" filled="f" strokecolor="black [3213]" strokeweight="1pt"/>
-                    <v:rect id="Прямоугольник 37" o:spid="_x0000_s1055" style="position:absolute;left:2537;top:22384;width:49765;height:3136;visibility:visible;mso-wrap-style:square;v-text-anchor:middle" o:gfxdata="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" filled="f" strokecolor="black [3213]" strokeweight="1pt">
+                    <v:shape id="Стрелка вверх 36" o:spid="_x0000_s1054" type="#_x0000_t68" style="position:absolute;left:26159;top:31207;width:2274;height:2222;visibility:visible;mso-wrap-style:square;v-text-anchor:middle" o:gfxdata="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" adj="10800" filled="f" strokecolor="black [3213]" strokeweight="1pt"/>
+                    <v:rect id="Прямоугольник 37" o:spid="_x0000_s1055" style="position:absolute;left:2537;top:22384;width:49765;height:3136;visibility:visible;mso-wrap-style:square;v-text-anchor:middle" o:gfxdata="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" filled="f" strokecolor="black [3213]" strokeweight="1pt">
                       <v:shadow on="t" color="white [3212]" offset="0,4pt"/>
                     </v:rect>
-                    <v:shape id="Поле 22" o:spid="_x0000_s1056" type="#_x0000_t202" style="position:absolute;left:15246;top:22551;width:24283;height:2508;visibility:visible;mso-wrap-style:none;v-text-anchor:top" o:gfxdata="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" fillcolor="white [3201]" stroked="f" strokeweight=".5pt">
+                    <v:shape id="Поле 22" o:spid="_x0000_s1056" type="#_x0000_t202" style="position:absolute;left:15246;top:22551;width:24283;height:2508;visibility:visible;mso-wrap-style:none;v-text-anchor:top" o:gfxdata="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" fillcolor="white [3201]" stroked="f" strokeweight=".5pt">
                       <v:textbox>
                         <w:txbxContent>
                           <w:p>
@@ -8017,12 +8412,12 @@
                         </w:txbxContent>
                       </v:textbox>
                     </v:shape>
-                    <v:shape id="Стрелка вверх 39" o:spid="_x0000_s1057" type="#_x0000_t68" style="position:absolute;left:26159;top:25663;width:2274;height:2216;visibility:visible;mso-wrap-style:square;v-text-anchor:middle" o:gfxdata="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" adj="10800" filled="f" strokecolor="black [3213]" strokeweight="1pt"/>
-                    <v:shape id="Стрелка вверх 42" o:spid="_x0000_s1058" type="#_x0000_t68" style="position:absolute;left:26050;top:20174;width:2273;height:2209;visibility:visible;mso-wrap-style:square;v-text-anchor:middle" o:gfxdata="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" adj="10800" filled="f" strokecolor="black [3213]" strokeweight="1pt"/>
-                    <v:rect id="Прямоугольник 43" o:spid="_x0000_s1059" style="position:absolute;left:2472;top:16946;width:49764;height:3124;visibility:visible;mso-wrap-style:square;v-text-anchor:middle" o:gfxdata="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" filled="f" strokecolor="black [3213]" strokeweight="1pt">
+                    <v:shape id="Стрелка вверх 39" o:spid="_x0000_s1057" type="#_x0000_t68" style="position:absolute;left:26159;top:25663;width:2274;height:2216;visibility:visible;mso-wrap-style:square;v-text-anchor:middle" o:gfxdata="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" adj="10800" filled="f" strokecolor="black [3213]" strokeweight="1pt"/>
+                    <v:shape id="Стрелка вверх 42" o:spid="_x0000_s1058" type="#_x0000_t68" style="position:absolute;left:26050;top:20174;width:2273;height:2209;visibility:visible;mso-wrap-style:square;v-text-anchor:middle" o:gfxdata="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" adj="10800" filled="f" strokecolor="black [3213]" strokeweight="1pt"/>
+                    <v:rect id="Прямоугольник 43" o:spid="_x0000_s1059" style="position:absolute;left:2472;top:16946;width:49764;height:3124;visibility:visible;mso-wrap-style:square;v-text-anchor:middle" o:gfxdata="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" filled="f" strokecolor="black [3213]" strokeweight="1pt">
                       <v:shadow on="t" color="white [3212]" offset="0,4pt"/>
                     </v:rect>
-                    <v:shape id="Поле 22" o:spid="_x0000_s1060" type="#_x0000_t202" style="position:absolute;left:17087;top:17247;width:20091;height:2495;visibility:visible;mso-wrap-style:none;v-text-anchor:top" o:gfxdata="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" fillcolor="white [3201]" stroked="f" strokeweight=".5pt">
+                    <v:shape id="Поле 22" o:spid="_x0000_s1060" type="#_x0000_t202" style="position:absolute;left:17087;top:17247;width:20091;height:2495;visibility:visible;mso-wrap-style:none;v-text-anchor:top" o:gfxdata="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" fillcolor="white [3201]" stroked="f" strokeweight=".5pt">
                       <v:textbox>
                         <w:txbxContent>
                           <w:p>
@@ -8043,10 +8438,10 @@
                         </w:txbxContent>
                       </v:textbox>
                     </v:shape>
-                    <v:rect id="Прямоугольник 46" o:spid="_x0000_s1061" style="position:absolute;left:2410;top:11466;width:49765;height:3124;visibility:visible;mso-wrap-style:square;v-text-anchor:middle" o:gfxdata="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" filled="f" strokecolor="black [3213]" strokeweight="1pt">
+                    <v:rect id="Прямоугольник 46" o:spid="_x0000_s1061" style="position:absolute;left:2410;top:11466;width:49765;height:3124;visibility:visible;mso-wrap-style:square;v-text-anchor:middle" o:gfxdata="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" filled="f" strokecolor="black [3213]" strokeweight="1pt">
                       <v:shadow on="t" color="white [3212]" offset="0,4pt"/>
                     </v:rect>
-                    <v:shape id="Поле 22" o:spid="_x0000_s1062" type="#_x0000_t202" style="position:absolute;left:14102;top:11933;width:26803;height:2495;visibility:visible;mso-wrap-style:none;v-text-anchor:top" o:gfxdata="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" fillcolor="white [3201]" stroked="f" strokeweight=".5pt">
+                    <v:shape id="Поле 22" o:spid="_x0000_s1062" type="#_x0000_t202" style="position:absolute;left:14102;top:11933;width:26803;height:2495;visibility:visible;mso-wrap-style:none;v-text-anchor:top" o:gfxdata="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" fillcolor="white [3201]" stroked="f" strokeweight=".5pt">
                       <v:textbox>
                         <w:txbxContent>
                           <w:p>
@@ -8070,8 +8465,8 @@
                         </w:txbxContent>
                       </v:textbox>
                     </v:shape>
-                    <v:shape id="Стрелка вверх 48" o:spid="_x0000_s1063" type="#_x0000_t68" style="position:absolute;left:26032;top:14743;width:2274;height:2203;visibility:visible;mso-wrap-style:square;v-text-anchor:middle" o:gfxdata="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" adj="10800" filled="f" strokecolor="black [3213]" strokeweight="1pt"/>
-                    <v:shape id="Поле 5" o:spid="_x0000_s1064" type="#_x0000_t202" style="position:absolute;left:6490;top:6556;width:2927;height:2756;visibility:visible;mso-wrap-style:none;v-text-anchor:middle" o:gfxdata="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" fillcolor="white [3201]" strokeweight="1pt">
+                    <v:shape id="Стрелка вверх 48" o:spid="_x0000_s1063" type="#_x0000_t68" style="position:absolute;left:26032;top:14743;width:2274;height:2203;visibility:visible;mso-wrap-style:square;v-text-anchor:middle" o:gfxdata="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" adj="10800" filled="f" strokecolor="black [3213]" strokeweight="1pt"/>
+                    <v:shape id="Поле 5" o:spid="_x0000_s1064" type="#_x0000_t202" style="position:absolute;left:6490;top:6556;width:2927;height:2756;visibility:visible;mso-wrap-style:none;v-text-anchor:middle" o:gfxdata="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" fillcolor="white [3201]" strokeweight="1pt">
                       <v:textbox>
                         <w:txbxContent>
                           <w:p>
@@ -8092,7 +8487,7 @@
                         </w:txbxContent>
                       </v:textbox>
                     </v:shape>
-                    <v:shape id="Поле 5" o:spid="_x0000_s1065" type="#_x0000_t202" style="position:absolute;left:10408;top:6562;width:2851;height:2756;visibility:visible;mso-wrap-style:none;v-text-anchor:middle" o:gfxdata="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" fillcolor="white [3201]" strokeweight="1pt">
+                    <v:shape id="Поле 5" o:spid="_x0000_s1065" type="#_x0000_t202" style="position:absolute;left:10408;top:6562;width:2851;height:2756;visibility:visible;mso-wrap-style:none;v-text-anchor:middle" o:gfxdata="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" fillcolor="white [3201]" strokeweight="1pt">
                       <v:textbox>
                         <w:txbxContent>
                           <w:p>
@@ -8113,7 +8508,7 @@
                         </w:txbxContent>
                       </v:textbox>
                     </v:shape>
-                    <v:shape id="Поле 5" o:spid="_x0000_s1066" type="#_x0000_t202" style="position:absolute;left:14377;top:6562;width:2851;height:2756;visibility:visible;mso-wrap-style:none;v-text-anchor:middle" o:gfxdata="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" fillcolor="white [3201]" strokeweight="1pt">
+                    <v:shape id="Поле 5" o:spid="_x0000_s1066" type="#_x0000_t202" style="position:absolute;left:14377;top:6562;width:2851;height:2756;visibility:visible;mso-wrap-style:none;v-text-anchor:middle" o:gfxdata="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" fillcolor="white [3201]" strokeweight="1pt">
                       <v:textbox>
                         <w:txbxContent>
                           <w:p>
@@ -8134,7 +8529,7 @@
                         </w:txbxContent>
                       </v:textbox>
                     </v:shape>
-                    <v:shape id="Поле 5" o:spid="_x0000_s1067" type="#_x0000_t202" style="position:absolute;left:18345;top:6562;width:2928;height:2756;visibility:visible;mso-wrap-style:none;v-text-anchor:middle" o:gfxdata="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" fillcolor="white [3201]" strokeweight="1pt">
+                    <v:shape id="Поле 5" o:spid="_x0000_s1067" type="#_x0000_t202" style="position:absolute;left:18345;top:6562;width:2928;height:2756;visibility:visible;mso-wrap-style:none;v-text-anchor:middle" o:gfxdata="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" fillcolor="white [3201]" strokeweight="1pt">
                       <v:textbox>
                         <w:txbxContent>
                           <w:p>
@@ -8155,7 +8550,7 @@
                         </w:txbxContent>
                       </v:textbox>
                     </v:shape>
-                    <v:shape id="Поле 5" o:spid="_x0000_s1068" type="#_x0000_t202" style="position:absolute;left:37865;top:6518;width:2928;height:2749;visibility:visible;mso-wrap-style:none;v-text-anchor:middle" o:gfxdata="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" fillcolor="white [3201]" strokeweight="1pt">
+                    <v:shape id="Поле 5" o:spid="_x0000_s1068" type="#_x0000_t202" style="position:absolute;left:37865;top:6518;width:2928;height:2749;visibility:visible;mso-wrap-style:none;v-text-anchor:middle" o:gfxdata="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" fillcolor="white [3201]" strokeweight="1pt">
                       <v:textbox>
                         <w:txbxContent>
                           <w:p>
@@ -8176,7 +8571,7 @@
                         </w:txbxContent>
                       </v:textbox>
                     </v:shape>
-                    <v:shape id="Поле 5" o:spid="_x0000_s1069" type="#_x0000_t202" style="position:absolute;left:41834;top:6511;width:2927;height:2750;visibility:visible;mso-wrap-style:none;v-text-anchor:middle" o:gfxdata="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" fillcolor="white [3201]" strokeweight="1pt">
+                    <v:shape id="Поле 5" o:spid="_x0000_s1069" type="#_x0000_t202" style="position:absolute;left:41834;top:6511;width:2927;height:2750;visibility:visible;mso-wrap-style:none;v-text-anchor:middle" o:gfxdata="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" fillcolor="white [3201]" strokeweight="1pt">
                       <v:textbox>
                         <w:txbxContent>
                           <w:p>
@@ -8197,7 +8592,7 @@
                         </w:txbxContent>
                       </v:textbox>
                     </v:shape>
-                    <v:shape id="Поле 5" o:spid="_x0000_s1070" type="#_x0000_t202" style="position:absolute;left:45968;top:6511;width:2775;height:2750;visibility:visible;mso-wrap-style:none;v-text-anchor:middle" o:gfxdata="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" fillcolor="white [3201]" strokeweight="1pt">
+                    <v:shape id="Поле 5" o:spid="_x0000_s1070" type="#_x0000_t202" style="position:absolute;left:45968;top:6511;width:2775;height:2750;visibility:visible;mso-wrap-style:none;v-text-anchor:middle" o:gfxdata="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" fillcolor="white [3201]" strokeweight="1pt">
                       <v:textbox>
                         <w:txbxContent>
                           <w:p>
@@ -8218,10 +8613,10 @@
                         </w:txbxContent>
                       </v:textbox>
                     </v:shape>
-                    <v:line id="Прямая соединительная линия 56" o:spid="_x0000_s1071" style="position:absolute;visibility:visible;mso-wrap-style:square" from="22105,8975" to="37097,8975" o:connectortype="straight" o:gfxdata="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" strokecolor="black [3213]" strokeweight="1.25pt">
+                    <v:line id="Прямая соединительная линия 56" o:spid="_x0000_s1071" style="position:absolute;visibility:visible;mso-wrap-style:square" from="22105,8975" to="37097,8975" o:connectortype="straight" o:gfxdata="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" strokecolor="black [3213]" strokeweight="1.25pt">
                       <v:stroke dashstyle="dash"/>
                     </v:line>
-                    <v:shape id="Поле 19" o:spid="_x0000_s1072" type="#_x0000_t202" style="position:absolute;left:12766;top:1122;width:29407;height:2889;visibility:visible;mso-wrap-style:square;v-text-anchor:top" o:gfxdata="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" fillcolor="white [3201]" stroked="f" strokeweight=".5pt">
+                    <v:shape id="Поле 19" o:spid="_x0000_s1072" type="#_x0000_t202" style="position:absolute;left:12766;top:1122;width:29407;height:2889;visibility:visible;mso-wrap-style:square;v-text-anchor:top" o:gfxdata="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" fillcolor="white [3201]" stroked="f" strokeweight=".5pt">
                       <v:textbox>
                         <w:txbxContent>
                           <w:p>
@@ -8246,11 +8641,11 @@
                         </w:txbxContent>
                       </v:textbox>
                     </v:shape>
-                    <v:line id="Прямая соединительная линия 57" o:spid="_x0000_s1073" style="position:absolute;visibility:visible;mso-wrap-style:square" from="22105,6664" to="37097,6664" o:connectortype="straight" o:gfxdata="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" strokecolor="black [3213]" strokeweight="1.25pt">
+                    <v:line id="Прямая соединительная линия 57" o:spid="_x0000_s1073" style="position:absolute;visibility:visible;mso-wrap-style:square" from="22105,6664" to="37097,6664" o:connectortype="straight" o:gfxdata="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" strokecolor="black [3213]" strokeweight="1.25pt">
                       <v:stroke dashstyle="dash"/>
                     </v:line>
-                    <v:shape id="Левая фигурная скобка 58" o:spid="_x0000_s1074" type="#_x0000_t87" style="position:absolute;left:26553;top:-16512;width:1906;height:42030;rotation:90;visibility:visible;mso-wrap-style:square;v-text-anchor:middle" o:gfxdata="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" adj="235,10782" strokecolor="black [3213]" strokeweight="1pt"/>
-                    <v:shape id="Стрелка вверх 59" o:spid="_x0000_s1075" type="#_x0000_t68" style="position:absolute;left:25869;top:9269;width:2273;height:2197;visibility:visible;mso-wrap-style:square;v-text-anchor:middle" o:gfxdata="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" adj="10800" filled="f" strokecolor="black [3213]" strokeweight="1pt"/>
+                    <v:shape id="Левая фигурная скобка 58" o:spid="_x0000_s1074" type="#_x0000_t87" style="position:absolute;left:26553;top:-16512;width:1906;height:42030;rotation:90;visibility:visible;mso-wrap-style:square;v-text-anchor:middle" o:gfxdata="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" adj="235,10782" strokecolor="black [3213]" strokeweight="1pt"/>
+                    <v:shape id="Стрелка вверх 59" o:spid="_x0000_s1075" type="#_x0000_t68" style="position:absolute;left:25869;top:9269;width:2273;height:2197;visibility:visible;mso-wrap-style:square;v-text-anchor:middle" o:gfxdata="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" adj="10800" filled="f" strokecolor="black [3213]" strokeweight="1pt"/>
                   </v:group>
                 </v:group>
                 <w10:anchorlock/>
@@ -13365,8 +13760,8 @@
           <w:lang w:eastAsia="ru-RU"/>
         </w:rPr>
         <w:drawing>
-          <wp:inline distT="0" distB="0" distL="0" distR="0" wp14:anchorId="524A6751" wp14:editId="0B2237BB">
-            <wp:extent cx="6177600" cy="3915272"/>
+          <wp:inline distT="0" distB="0" distL="0" distR="0" wp14:anchorId="524A6751" wp14:editId="1DA173C0">
+            <wp:extent cx="6177598" cy="3915272"/>
             <wp:effectExtent l="0" t="0" r="0" b="9525"/>
             <wp:docPr id="24" name="mainMainWinMap.PNG"/>
             <wp:cNvGraphicFramePr>
@@ -13394,7 +13789,7 @@
                   <pic:spPr>
                     <a:xfrm>
                       <a:off x="0" y="0"/>
-                      <a:ext cx="6177600" cy="3915272"/>
+                      <a:ext cx="6177598" cy="3915272"/>
                     </a:xfrm>
                     <a:prstGeom prst="rect">
                       <a:avLst/>
@@ -19108,15 +19503,7 @@
         <w:rPr>
           <w:lang w:val="en-US"/>
         </w:rPr>
-        <w:t xml:space="preserve"> some click. </w:t>
-      </w:r>
-      <w:bookmarkStart w:id="0" w:name="_GoBack"/>
-      <w:bookmarkEnd w:id="0"/>
-      <w:r>
-        <w:rPr>
-          <w:lang w:val="en-US"/>
-        </w:rPr>
-        <w:t>Another button, labeled “X Hilb” reset corresponding analytic signal transformer; it has not any affect for handling CWAVE files, and produced click while</w:t>
+        <w:t xml:space="preserve"> some click. Another button, labeled “X Hilb” reset corresponding analytic signal transformer; it has not any affect for handling CWAVE files, and produced click while</w:t>
       </w:r>
       <w:r>
         <w:rPr>
@@ -19236,71 +19623,123 @@
     </w:p>
     <w:p>
       <w:pPr>
-        <w:pStyle w:val="3"/>
-      </w:pPr>
-      <w:r>
-        <w:t>3.3 Plugin’s Config file</w:t>
+        <w:rPr>
+          <w:lang w:val="en-US"/>
+        </w:rPr>
+      </w:pPr>
+      <w:r>
+        <w:rPr>
+          <w:lang w:val="en-US"/>
+        </w:rPr>
+        <w:t>The last two checkbox</w:t>
+      </w:r>
+      <w:r>
+        <w:rPr>
+          <w:lang w:val="en-US"/>
+        </w:rPr>
+        <w:t>es</w:t>
+      </w:r>
+      <w:r>
+        <w:rPr>
+          <w:lang w:val="en-US"/>
+        </w:rPr>
+        <w:t xml:space="preserve"> in the group are “Reset on Track”. They are for automatic resetting modulators frame counters (“</w:t>
+      </w:r>
+      <w:proofErr w:type="spellStart"/>
+      <w:r>
+        <w:rPr>
+          <w:lang w:val="en-US"/>
+        </w:rPr>
+        <w:t>cnt</w:t>
+      </w:r>
+      <w:proofErr w:type="spellEnd"/>
+      <w:r>
+        <w:rPr>
+          <w:lang w:val="en-US"/>
+        </w:rPr>
+        <w:t>”) and analytic converters (“Hilb”)</w:t>
+      </w:r>
+      <w:r>
+        <w:rPr>
+          <w:lang w:val="en-US"/>
+        </w:rPr>
+        <w:t xml:space="preserve"> before playback and/or transcode of each track. Checking “</w:t>
+      </w:r>
+      <w:proofErr w:type="spellStart"/>
+      <w:r>
+        <w:rPr>
+          <w:lang w:val="en-US"/>
+        </w:rPr>
+        <w:t>cnt</w:t>
+      </w:r>
+      <w:proofErr w:type="spellEnd"/>
+      <w:r>
+        <w:rPr>
+          <w:lang w:val="en-US"/>
+        </w:rPr>
+        <w:t>” box practically eliminate the problem of modulation phase computation (see section 3.1), but generally break</w:t>
+      </w:r>
+      <w:r>
+        <w:rPr>
+          <w:lang w:val="en-US"/>
+        </w:rPr>
+        <w:t>s</w:t>
+      </w:r>
+      <w:r>
+        <w:rPr>
+          <w:lang w:val="en-US"/>
+        </w:rPr>
+        <w:t xml:space="preserve"> the modulation phase(s) between tracks. In many cases you can avoid phase breaking by using track alignment option, as described in section 2.2. When you make standalone tracks with clearing the counters, especially with time alignment, it does, probably, a good idea to check “Hilb” box too.</w:t>
+      </w:r>
+      <w:r>
+        <w:rPr>
+          <w:lang w:val="en-US"/>
+        </w:rPr>
+        <w:t xml:space="preserve"> Note, that per-track reset of frame counter will work, probably better in mode </w:t>
+      </w:r>
+      <w:r>
+        <w:rPr>
+          <w:lang w:val="en-US"/>
+        </w:rPr>
+        <w:t>“Exactly, dangerous for long time processing”</w:t>
+      </w:r>
+      <w:r>
+        <w:rPr>
+          <w:lang w:val="en-US"/>
+        </w:rPr>
+        <w:t xml:space="preserve"> than </w:t>
+      </w:r>
+      <w:r>
+        <w:rPr>
+          <w:lang w:val="en-US"/>
+        </w:rPr>
+        <w:t>“Scaled – not exactly, but safe”</w:t>
+      </w:r>
+      <w:r>
+        <w:rPr>
+          <w:lang w:val="en-US"/>
+        </w:rPr>
+        <w:t xml:space="preserve"> of </w:t>
+      </w:r>
+      <w:r>
+        <w:rPr>
+          <w:lang w:val="en-US"/>
+        </w:rPr>
+        <w:t>selection “Modulation Frequency” at picture 1</w:t>
+      </w:r>
+      <w:r>
+        <w:rPr>
+          <w:lang w:val="en-US"/>
+        </w:rPr>
+        <w:t xml:space="preserve"> (see section 3.1).</w:t>
       </w:r>
     </w:p>
     <w:p>
       <w:pPr>
-        <w:rPr>
-          <w:lang w:val="en-US"/>
-        </w:rPr>
-      </w:pPr>
-      <w:r>
-        <w:rPr>
-          <w:lang w:val="en-US"/>
-        </w:rPr>
-        <w:t>Plugin’s config file has name “in_cwave.cfg”.</w:t>
-      </w:r>
-      <w:r>
-        <w:rPr>
-          <w:lang w:val="en-US"/>
-        </w:rPr>
-        <w:t xml:space="preserve"> </w:t>
-      </w:r>
-      <w:r>
-        <w:rPr>
-          <w:lang w:val="en-US"/>
-        </w:rPr>
-        <w:t>It is</w:t>
-      </w:r>
-      <w:r>
-        <w:rPr>
-          <w:lang w:val="en-US"/>
-        </w:rPr>
-        <w:t xml:space="preserve"> keep all of the setting from main control window (exclude “Show this by ALT+3” value) and all of the setting of the system setup (“Bugs management”) window.</w:t>
-      </w:r>
-      <w:r>
-        <w:rPr>
-          <w:lang w:val="en-US"/>
-        </w:rPr>
-        <w:t xml:space="preserve"> It </w:t>
-      </w:r>
-      <w:r>
-        <w:rPr>
-          <w:lang w:val="en-US"/>
-        </w:rPr>
-        <w:t>lives</w:t>
-      </w:r>
-      <w:r>
-        <w:rPr>
-          <w:lang w:val="en-US"/>
-        </w:rPr>
-        <w:t xml:space="preserve"> in subfolder “in_cwave\” somewhere in Windows current user’s application data</w:t>
-      </w:r>
-      <w:r>
-        <w:rPr>
-          <w:lang w:val="en-US"/>
-        </w:rPr>
-        <w:t>,</w:t>
-      </w:r>
-      <w:r>
-        <w:rPr>
-          <w:lang w:val="en-US"/>
-        </w:rPr>
-        <w:t xml:space="preserve"> in our Windows10 system the full path look as:</w:t>
+        <w:pStyle w:val="3"/>
+      </w:pPr>
+      <w:r>
+        <w:t>3.3 Plugin’s Config file</w:t>
       </w:r>
     </w:p>
     <w:p>
@@ -19313,25 +19752,55 @@
         <w:rPr>
           <w:lang w:val="en-US"/>
         </w:rPr>
-        <w:t>c:\Users\</w:t>
-      </w:r>
-      <w:r>
-        <w:rPr>
-          <w:lang w:val="en-US"/>
-        </w:rPr>
-        <w:t>username</w:t>
-      </w:r>
-      <w:r>
-        <w:rPr>
-          <w:lang w:val="en-US"/>
-        </w:rPr>
-        <w:t>\AppData\Roaming\in_cwave\</w:t>
-      </w:r>
-      <w:r>
-        <w:rPr>
-          <w:lang w:val="en-US"/>
-        </w:rPr>
-        <w:t>in_cwave.cfg</w:t>
+        <w:t>Plugin’s config file has name “in_cwave.cfg”.</w:t>
+      </w:r>
+      <w:r>
+        <w:rPr>
+          <w:lang w:val="en-US"/>
+        </w:rPr>
+        <w:t xml:space="preserve"> </w:t>
+      </w:r>
+      <w:r>
+        <w:rPr>
+          <w:lang w:val="en-US"/>
+        </w:rPr>
+        <w:t>It is</w:t>
+      </w:r>
+      <w:r>
+        <w:rPr>
+          <w:lang w:val="en-US"/>
+        </w:rPr>
+        <w:t xml:space="preserve"> keep all of the setting from main control window (exclude “Show this by ALT+3” value) and all of the setting of the system setup (“Bugs management”) window.</w:t>
+      </w:r>
+      <w:r>
+        <w:rPr>
+          <w:lang w:val="en-US"/>
+        </w:rPr>
+        <w:t xml:space="preserve"> It </w:t>
+      </w:r>
+      <w:r>
+        <w:rPr>
+          <w:lang w:val="en-US"/>
+        </w:rPr>
+        <w:t>lives</w:t>
+      </w:r>
+      <w:r>
+        <w:rPr>
+          <w:lang w:val="en-US"/>
+        </w:rPr>
+        <w:t xml:space="preserve"> in subfolder “in_cwave\” somewhere in Windows current user’s application data</w:t>
+      </w:r>
+      <w:r>
+        <w:rPr>
+          <w:lang w:val="en-US"/>
+        </w:rPr>
+        <w:t>,</w:t>
+      </w:r>
+      <w:r>
+        <w:rPr>
+          <w:lang w:val="en-US"/>
+        </w:rPr>
+        <w:t xml:space="preserve"> in our Windows10 system the full path look as:</w:t>
       </w:r>
     </w:p>
     <w:p>
@@ -19344,6 +19813,38 @@
         <w:rPr>
           <w:lang w:val="en-US"/>
         </w:rPr>
+        <w:t>c:\Users\</w:t>
+      </w:r>
+      <w:r>
+        <w:rPr>
+          <w:lang w:val="en-US"/>
+        </w:rPr>
+        <w:t>username</w:t>
+      </w:r>
+      <w:r>
+        <w:rPr>
+          <w:lang w:val="en-US"/>
+        </w:rPr>
+        <w:t>\AppData\Roaming\in_cwave\</w:t>
+      </w:r>
+      <w:r>
+        <w:rPr>
+          <w:lang w:val="en-US"/>
+        </w:rPr>
+        <w:t>in_cwave.cfg</w:t>
+      </w:r>
+    </w:p>
+    <w:p>
+      <w:pPr>
+        <w:rPr>
+          <w:lang w:val="en-US"/>
+        </w:rPr>
+      </w:pPr>
+      <w:r>
+        <w:rPr>
+          <w:lang w:val="en-US"/>
+        </w:rPr>
+        <w:lastRenderedPageBreak/>
         <w:t xml:space="preserve">In other Windows </w:t>
       </w:r>
       <w:r>
@@ -19453,14 +19954,7 @@
         <w:rPr>
           <w:lang w:val="en-US"/>
         </w:rPr>
-        <w:t xml:space="preserve"> 64-</w:t>
-      </w:r>
-      <w:r>
-        <w:rPr>
-          <w:lang w:val="en-US"/>
-        </w:rPr>
-        <w:lastRenderedPageBreak/>
-        <w:t>bits integers in format “0xHHHHhhhhHHHHhhhh”, so the double “0.8” kept as “</w:t>
+        <w:t xml:space="preserve"> 64-bits integers in format “0xHHHHhhhhHHHHhhhh”, so the double “0.8” kept as “</w:t>
       </w:r>
       <w:r>
         <w:rPr>
@@ -20122,6 +20616,7 @@
         <w:rPr>
           <w:lang w:val="en-US"/>
         </w:rPr>
+        <w:lastRenderedPageBreak/>
         <w:t>contains</w:t>
       </w:r>
       <w:r>
@@ -20292,14 +20787,7 @@
         <w:rPr>
           <w:lang w:val="en-US"/>
         </w:rPr>
-        <w:t xml:space="preserve">utilities. The mystic parameters k_M and k_beta related to times when we </w:t>
-      </w:r>
-      <w:r>
-        <w:rPr>
-          <w:lang w:val="en-US"/>
-        </w:rPr>
-        <w:lastRenderedPageBreak/>
-        <w:t xml:space="preserve">have a deal with </w:t>
+        <w:t xml:space="preserve">utilities. The mystic parameters k_M and k_beta related to times when we have a deal with </w:t>
       </w:r>
       <w:r>
         <w:rPr>
@@ -21636,6 +22124,7 @@
         <w:rPr>
           <w:lang w:val="en-US"/>
         </w:rPr>
+        <w:lastRenderedPageBreak/>
         <w:t>There are other interesting things in the world, Mathsoft’s Matlab IIR Hilbert transformer, for example. But quick look for it show us, that from one side, the theory about looks complicate (what do you know about Hankel’s matrixes?)</w:t>
       </w:r>
       <w:r>
@@ -21843,7 +22332,6 @@
         <w:pStyle w:val="2"/>
       </w:pPr>
       <w:r>
-        <w:lastRenderedPageBreak/>
         <w:t xml:space="preserve">5 </w:t>
       </w:r>
       <w:r>
@@ -22688,13 +23176,7 @@
         <w:rPr>
           <w:lang w:val="en-US"/>
         </w:rPr>
-        <w:t xml:space="preserve"> (Code::Blocks) build for Windows XP. For the case configuration keep in 7 bit ASCII and only ASCII symbols valid in DSP-nodes names.</w:t>
-      </w:r>
-      <w:r>
-        <w:rPr>
-          <w:lang w:val="en-US"/>
-        </w:rPr>
-        <w:t xml:space="preserve"> The </w:t>
+        <w:t xml:space="preserve"> (Code::Blocks) build for Windows XP. For the case configuration keep in 7 bit ASCII and only ASCII symbols valid in DSP-nodes names. The </w:t>
       </w:r>
       <w:proofErr w:type="spellStart"/>
       <w:r>
@@ -22708,37 +23190,7 @@
         <w:rPr>
           <w:lang w:val="en-US"/>
         </w:rPr>
-        <w:t xml:space="preserve"> file in the case incompatible with “normal” plugin builds.</w:t>
-      </w:r>
-      <w:r>
-        <w:rPr>
-          <w:lang w:val="en-US"/>
-        </w:rPr>
-        <w:t xml:space="preserve"> If it</w:t>
-      </w:r>
-      <w:r>
-        <w:rPr>
-          <w:lang w:val="en-US"/>
-        </w:rPr>
-        <w:t xml:space="preserve"> is</w:t>
-      </w:r>
-      <w:r>
-        <w:rPr>
-          <w:lang w:val="en-US"/>
-        </w:rPr>
-        <w:t xml:space="preserve"> possible, please avoid </w:t>
-      </w:r>
-      <w:r>
-        <w:rPr>
-          <w:lang w:val="en-US"/>
-        </w:rPr>
-        <w:t>using</w:t>
-      </w:r>
-      <w:r>
-        <w:rPr>
-          <w:lang w:val="en-US"/>
-        </w:rPr>
-        <w:t xml:space="preserve"> the build.</w:t>
+        <w:t xml:space="preserve"> file in the case incompatible with “normal” plugin builds. If it is possible, please avoid using the build.</w:t>
       </w:r>
     </w:p>
   </w:footnote>
@@ -22779,54 +23231,63 @@
     <w:pPr>
       <w:pStyle w:val="ac"/>
       <w:rPr>
+        <w:i/>
         <w:lang w:val="en-US"/>
       </w:rPr>
     </w:pPr>
     <w:r>
       <w:rPr>
+        <w:i/>
         <w:lang w:val="en-US"/>
       </w:rPr>
       <w:t>Rat and Catcher Technologies</w:t>
     </w:r>
     <w:r>
       <w:rPr>
+        <w:i/>
         <w:lang w:val="en-US"/>
       </w:rPr>
       <w:tab/>
     </w:r>
     <w:r>
       <w:rPr>
+        <w:i/>
         <w:lang w:val="en-US"/>
       </w:rPr>
       <w:fldChar w:fldCharType="begin"/>
     </w:r>
     <w:r>
       <w:rPr>
+        <w:i/>
         <w:lang w:val="en-US"/>
       </w:rPr>
       <w:instrText>PAGE   \* MERGEFORMAT</w:instrText>
     </w:r>
     <w:r>
       <w:rPr>
+        <w:i/>
         <w:lang w:val="en-US"/>
       </w:rPr>
       <w:fldChar w:fldCharType="separate"/>
     </w:r>
     <w:r>
       <w:rPr>
+        <w:i/>
         <w:noProof/>
         <w:lang w:val="en-US"/>
       </w:rPr>
-      <w:t>18</w:t>
+      <w:t>4</w:t>
     </w:r>
     <w:r>
       <w:rPr>
+        <w:i/>
         <w:lang w:val="en-US"/>
       </w:rPr>
       <w:fldChar w:fldCharType="end"/>
     </w:r>
     <w:r>
       <w:rPr>
+        <w:i/>
         <w:lang w:val="en-US"/>
       </w:rPr>
       <w:tab/>
@@ -22834,6 +23295,7 @@
     <w:proofErr w:type="spellStart"/>
     <w:r>
       <w:rPr>
+        <w:i/>
         <w:lang w:val="en-US"/>
       </w:rPr>
       <w:t>in_cwave</w:t>
@@ -22841,15 +23303,10 @@
     <w:proofErr w:type="spellEnd"/>
     <w:r>
       <w:rPr>
+        <w:i/>
         <w:lang w:val="en-US"/>
       </w:rPr>
-      <w:t xml:space="preserve"> plugin</w:t>
-    </w:r>
-    <w:r>
-      <w:rPr>
-        <w:lang w:val="en-US"/>
-      </w:rPr>
-      <w:t xml:space="preserve"> V02.02.03</w:t>
+      <w:t xml:space="preserve"> plugin V02.03.00</w:t>
     </w:r>
   </w:p>
 </w:hdr>
@@ -25095,7 +25552,7 @@
 </file>
 
 <file path=customXml/itemProps1.xml><?xml version="1.0" encoding="utf-8"?>
-<ds:datastoreItem xmlns:ds="http://schemas.openxmlformats.org/officeDocument/2006/customXml" ds:itemID="{51D95DF6-77EA-4D2D-87D0-D9E224B501BF}">
+<ds:datastoreItem xmlns:ds="http://schemas.openxmlformats.org/officeDocument/2006/customXml" ds:itemID="{148A63FB-3B14-4A6A-B8DE-41ADFEDC52BE}">
   <ds:schemaRefs>
     <ds:schemaRef ds:uri="http://schemas.openxmlformats.org/officeDocument/2006/bibliography"/>
   </ds:schemaRefs>

</xml_diff>